<commit_message>
A4 - data & ranking
</commit_message>
<xml_diff>
--- a/Compsci361/A4/Assignment 4.docx
+++ b/Compsci361/A4/Assignment 4.docx
@@ -6,30 +6,34 @@
       <w:pPr>
         <w:pStyle w:val="Title"/>
         <w:rPr>
-          <w:sz w:val="48"/>
-          <w:szCs w:val="48"/>
+          <w:rFonts w:ascii="Times New Roman" w:hAnsi="Times New Roman" w:cs="Times New Roman"/>
+          <w:sz w:val="36"/>
+          <w:szCs w:val="36"/>
         </w:rPr>
       </w:pPr>
       <w:proofErr w:type="spellStart"/>
       <w:r>
         <w:rPr>
-          <w:sz w:val="48"/>
-          <w:szCs w:val="48"/>
+          <w:rFonts w:ascii="Times New Roman" w:hAnsi="Times New Roman" w:cs="Times New Roman"/>
+          <w:sz w:val="36"/>
+          <w:szCs w:val="36"/>
         </w:rPr>
         <w:t>Compsci</w:t>
       </w:r>
       <w:proofErr w:type="spellEnd"/>
       <w:r>
         <w:rPr>
-          <w:sz w:val="48"/>
-          <w:szCs w:val="48"/>
+          <w:rFonts w:ascii="Times New Roman" w:hAnsi="Times New Roman" w:cs="Times New Roman"/>
+          <w:sz w:val="36"/>
+          <w:szCs w:val="36"/>
         </w:rPr>
         <w:t xml:space="preserve"> 361 Assignment </w:t>
       </w:r>
       <w:r>
         <w:rPr>
-          <w:sz w:val="48"/>
-          <w:szCs w:val="48"/>
+          <w:rFonts w:ascii="Times New Roman" w:hAnsi="Times New Roman" w:cs="Times New Roman"/>
+          <w:sz w:val="36"/>
+          <w:szCs w:val="36"/>
         </w:rPr>
         <w:t>4</w:t>
       </w:r>
@@ -37,101 +41,1574 @@
     <w:p>
       <w:pPr>
         <w:pStyle w:val="Subtitle"/>
-      </w:pPr>
-      <w:r>
+        <w:rPr>
+          <w:rFonts w:ascii="Times New Roman" w:hAnsi="Times New Roman" w:cs="Times New Roman"/>
+        </w:rPr>
+      </w:pPr>
+      <w:r>
+        <w:rPr>
+          <w:rFonts w:ascii="Times New Roman" w:hAnsi="Times New Roman" w:cs="Times New Roman"/>
+        </w:rPr>
         <w:t>Hasnain Cheena</w:t>
       </w:r>
       <w:r>
+        <w:rPr>
+          <w:rFonts w:ascii="Times New Roman" w:hAnsi="Times New Roman" w:cs="Times New Roman"/>
+        </w:rPr>
         <w:br/>
         <w:t>190411106</w:t>
       </w:r>
       <w:r>
+        <w:rPr>
+          <w:rFonts w:ascii="Times New Roman" w:hAnsi="Times New Roman" w:cs="Times New Roman"/>
+        </w:rPr>
         <w:br/>
         <w:t>hche737</w:t>
       </w:r>
     </w:p>
     <w:p>
-      <w:r>
-        <w:t xml:space="preserve">Baseline performance to beat: Majority class classifier: 65.34% </w:t>
+      <w:pPr>
+        <w:spacing w:line="240" w:lineRule="auto"/>
+        <w:rPr>
+          <w:rFonts w:ascii="Times New Roman" w:hAnsi="Times New Roman" w:cs="Times New Roman"/>
+        </w:rPr>
+      </w:pPr>
+      <w:r>
+        <w:rPr>
+          <w:rFonts w:ascii="Times New Roman" w:hAnsi="Times New Roman" w:cs="Times New Roman"/>
+        </w:rPr>
+        <w:t xml:space="preserve">After examining the </w:t>
+      </w:r>
+      <w:r>
+        <w:rPr>
+          <w:rFonts w:ascii="Times New Roman" w:hAnsi="Times New Roman" w:cs="Times New Roman"/>
+        </w:rPr>
+        <w:t>dataset,</w:t>
+      </w:r>
+      <w:r>
+        <w:rPr>
+          <w:rFonts w:ascii="Times New Roman" w:hAnsi="Times New Roman" w:cs="Times New Roman"/>
+        </w:rPr>
+        <w:t xml:space="preserve"> the two most notable </w:t>
+      </w:r>
+      <w:r>
+        <w:rPr>
+          <w:rFonts w:ascii="Times New Roman" w:hAnsi="Times New Roman" w:cs="Times New Roman"/>
+        </w:rPr>
+        <w:t>aspects</w:t>
+      </w:r>
+      <w:r>
+        <w:rPr>
+          <w:rFonts w:ascii="Times New Roman" w:hAnsi="Times New Roman" w:cs="Times New Roman"/>
+        </w:rPr>
+        <w:t xml:space="preserve"> </w:t>
+      </w:r>
+      <w:r>
+        <w:rPr>
+          <w:rFonts w:ascii="Times New Roman" w:hAnsi="Times New Roman" w:cs="Times New Roman"/>
+        </w:rPr>
+        <w:t>are that portions of data are missing</w:t>
+      </w:r>
+      <w:r>
+        <w:rPr>
+          <w:rFonts w:ascii="Times New Roman" w:hAnsi="Times New Roman" w:cs="Times New Roman"/>
+        </w:rPr>
+        <w:t xml:space="preserve"> </w:t>
+      </w:r>
+      <w:r>
+        <w:rPr>
+          <w:rFonts w:ascii="Times New Roman" w:hAnsi="Times New Roman" w:cs="Times New Roman"/>
+        </w:rPr>
+        <w:t xml:space="preserve">and there are far attributes than instances. Therefore, data imputation to replace missing data and feature selection to remove irrelevant features are required on this dataset. </w:t>
+      </w:r>
+      <w:r>
+        <w:rPr>
+          <w:rFonts w:ascii="Times New Roman" w:hAnsi="Times New Roman" w:cs="Times New Roman"/>
+        </w:rPr>
+        <w:t>These two elements are the motivations for my pre</w:t>
+      </w:r>
+      <w:r>
+        <w:rPr>
+          <w:rFonts w:ascii="Times New Roman" w:hAnsi="Times New Roman" w:cs="Times New Roman"/>
+        </w:rPr>
+        <w:t>-</w:t>
+      </w:r>
+      <w:r>
+        <w:rPr>
+          <w:rFonts w:ascii="Times New Roman" w:hAnsi="Times New Roman" w:cs="Times New Roman"/>
+        </w:rPr>
+        <w:t xml:space="preserve">processing </w:t>
+      </w:r>
+      <w:r>
+        <w:rPr>
+          <w:rFonts w:ascii="Times New Roman" w:hAnsi="Times New Roman" w:cs="Times New Roman"/>
+        </w:rPr>
+        <w:t>pipeline</w:t>
+      </w:r>
+      <w:r>
+        <w:rPr>
+          <w:rFonts w:ascii="Times New Roman" w:hAnsi="Times New Roman" w:cs="Times New Roman"/>
+        </w:rPr>
+        <w:t>.</w:t>
       </w:r>
     </w:p>
     <w:p>
-      <w:r>
-        <w:t xml:space="preserve">Accuracy was calculated by </w:t>
-      </w:r>
-      <w:r>
-        <w:t xml:space="preserve">10-fold cross validation to get a reliable value. 30% holdout set. </w:t>
+      <w:pPr>
+        <w:spacing w:line="240" w:lineRule="auto"/>
+        <w:rPr>
+          <w:rFonts w:ascii="Times New Roman" w:hAnsi="Times New Roman" w:cs="Times New Roman"/>
+        </w:rPr>
+      </w:pPr>
+      <w:r>
+        <w:rPr>
+          <w:rFonts w:ascii="Times New Roman" w:hAnsi="Times New Roman" w:cs="Times New Roman"/>
+        </w:rPr>
+        <w:t xml:space="preserve">Other key things to note are the metric used to examine performance was accuracy. </w:t>
+      </w:r>
+      <w:r>
+        <w:rPr>
+          <w:rFonts w:ascii="Times New Roman" w:hAnsi="Times New Roman" w:cs="Times New Roman"/>
+        </w:rPr>
+        <w:t>Furthermore 10-fold cross validation was run with 30% holdout and results averaged to get a reliable value for accuracy. Moreover, to evaluate improvement in performance</w:t>
+      </w:r>
+      <w:r>
+        <w:rPr>
+          <w:rFonts w:ascii="Times New Roman" w:hAnsi="Times New Roman" w:cs="Times New Roman"/>
+        </w:rPr>
+        <w:t xml:space="preserve">, as a baseline for comparison a majority </w:t>
+      </w:r>
+      <w:r>
+        <w:rPr>
+          <w:rFonts w:ascii="Times New Roman" w:hAnsi="Times New Roman" w:cs="Times New Roman"/>
+        </w:rPr>
+        <w:t>class classifier</w:t>
+      </w:r>
+      <w:r>
+        <w:rPr>
+          <w:rFonts w:ascii="Times New Roman" w:hAnsi="Times New Roman" w:cs="Times New Roman"/>
+        </w:rPr>
+        <w:t xml:space="preserve"> was used. It </w:t>
+      </w:r>
+      <w:r>
+        <w:rPr>
+          <w:rFonts w:ascii="Times New Roman" w:hAnsi="Times New Roman" w:cs="Times New Roman"/>
+        </w:rPr>
+        <w:t>had</w:t>
+      </w:r>
+      <w:r>
+        <w:rPr>
+          <w:rFonts w:ascii="Times New Roman" w:hAnsi="Times New Roman" w:cs="Times New Roman"/>
+        </w:rPr>
+        <w:t xml:space="preserve"> an accuracy of</w:t>
+      </w:r>
+      <w:r>
+        <w:rPr>
+          <w:rFonts w:ascii="Times New Roman" w:hAnsi="Times New Roman" w:cs="Times New Roman"/>
+        </w:rPr>
+        <w:t xml:space="preserve"> 65.3%</w:t>
+      </w:r>
+      <w:r>
+        <w:rPr>
+          <w:rFonts w:ascii="Times New Roman" w:hAnsi="Times New Roman" w:cs="Times New Roman"/>
+        </w:rPr>
+        <w:t xml:space="preserve">. </w:t>
       </w:r>
     </w:p>
     <w:p>
-      <w:proofErr w:type="spellStart"/>
-      <w:r>
-        <w:t>Preprocessing</w:t>
-      </w:r>
-      <w:proofErr w:type="spellEnd"/>
-      <w:r>
-        <w:t xml:space="preserve"> Approach</w:t>
+      <w:pPr>
+        <w:spacing w:line="240" w:lineRule="auto"/>
+        <w:rPr>
+          <w:rFonts w:ascii="Times New Roman" w:hAnsi="Times New Roman" w:cs="Times New Roman"/>
+        </w:rPr>
+      </w:pPr>
+      <w:r>
+        <w:rPr>
+          <w:rFonts w:ascii="Times New Roman" w:hAnsi="Times New Roman" w:cs="Times New Roman"/>
+        </w:rPr>
+        <w:t>The</w:t>
+      </w:r>
+      <w:r>
+        <w:rPr>
+          <w:rFonts w:ascii="Times New Roman" w:hAnsi="Times New Roman" w:cs="Times New Roman"/>
+        </w:rPr>
+        <w:t xml:space="preserve"> </w:t>
+      </w:r>
+      <w:r>
+        <w:rPr>
+          <w:rFonts w:ascii="Times New Roman" w:hAnsi="Times New Roman" w:cs="Times New Roman"/>
+        </w:rPr>
+        <w:t>train-test split</w:t>
+      </w:r>
+      <w:r>
+        <w:rPr>
+          <w:rFonts w:ascii="Times New Roman" w:hAnsi="Times New Roman" w:cs="Times New Roman"/>
+        </w:rPr>
+        <w:t xml:space="preserve"> was </w:t>
+      </w:r>
+      <w:r>
+        <w:rPr>
+          <w:rFonts w:ascii="Times New Roman" w:hAnsi="Times New Roman" w:cs="Times New Roman"/>
+        </w:rPr>
+        <w:t>completed</w:t>
+      </w:r>
+      <w:r>
+        <w:rPr>
+          <w:rFonts w:ascii="Times New Roman" w:hAnsi="Times New Roman" w:cs="Times New Roman"/>
+        </w:rPr>
+        <w:t xml:space="preserve"> before any imputation and feature selection</w:t>
+      </w:r>
+      <w:r>
+        <w:rPr>
+          <w:rFonts w:ascii="Times New Roman" w:hAnsi="Times New Roman" w:cs="Times New Roman"/>
+        </w:rPr>
+        <w:t xml:space="preserve"> </w:t>
+      </w:r>
+      <w:r>
+        <w:rPr>
+          <w:rFonts w:ascii="Times New Roman" w:hAnsi="Times New Roman" w:cs="Times New Roman"/>
+        </w:rPr>
+        <w:t xml:space="preserve">to ensure that information </w:t>
+      </w:r>
+      <w:r>
+        <w:rPr>
+          <w:rFonts w:ascii="Times New Roman" w:hAnsi="Times New Roman" w:cs="Times New Roman"/>
+        </w:rPr>
+        <w:t>was not shared from the test set to the training set during</w:t>
+      </w:r>
+      <w:r>
+        <w:rPr>
+          <w:rFonts w:ascii="Times New Roman" w:hAnsi="Times New Roman" w:cs="Times New Roman"/>
+        </w:rPr>
+        <w:t xml:space="preserve"> </w:t>
+      </w:r>
+      <w:r>
+        <w:rPr>
+          <w:rFonts w:ascii="Times New Roman" w:hAnsi="Times New Roman" w:cs="Times New Roman"/>
+        </w:rPr>
+        <w:t>any pre-processing</w:t>
+      </w:r>
+      <w:r>
+        <w:rPr>
+          <w:rFonts w:ascii="Times New Roman" w:hAnsi="Times New Roman" w:cs="Times New Roman"/>
+        </w:rPr>
+        <w:t>.</w:t>
+      </w:r>
+      <w:r>
+        <w:rPr>
+          <w:rFonts w:ascii="Times New Roman" w:hAnsi="Times New Roman" w:cs="Times New Roman"/>
+        </w:rPr>
+        <w:t xml:space="preserve"> The </w:t>
+      </w:r>
+      <w:r>
+        <w:rPr>
+          <w:rFonts w:ascii="Times New Roman" w:hAnsi="Times New Roman" w:cs="Times New Roman"/>
+        </w:rPr>
+        <w:t>Naïve Bayes</w:t>
+      </w:r>
+      <w:r>
+        <w:rPr>
+          <w:rFonts w:ascii="Times New Roman" w:hAnsi="Times New Roman" w:cs="Times New Roman"/>
+        </w:rPr>
+        <w:t xml:space="preserve"> classifier</w:t>
+      </w:r>
+      <w:r>
+        <w:rPr>
+          <w:rFonts w:ascii="Times New Roman" w:hAnsi="Times New Roman" w:cs="Times New Roman"/>
+        </w:rPr>
+        <w:t xml:space="preserve"> was then run after each pre-processing action to determine increase in performance. </w:t>
       </w:r>
     </w:p>
     <w:p>
-      <w:r>
-        <w:t>Class mean imputation</w:t>
+      <w:pPr>
+        <w:spacing w:line="240" w:lineRule="auto"/>
+        <w:rPr>
+          <w:rFonts w:ascii="Times New Roman" w:hAnsi="Times New Roman" w:cs="Times New Roman"/>
+          <w:i/>
+          <w:iCs/>
+        </w:rPr>
+      </w:pPr>
+      <w:r>
+        <w:rPr>
+          <w:rFonts w:ascii="Times New Roman" w:hAnsi="Times New Roman" w:cs="Times New Roman"/>
+          <w:i/>
+          <w:iCs/>
+        </w:rPr>
+        <w:t>Pre</w:t>
+      </w:r>
+      <w:r>
+        <w:rPr>
+          <w:rFonts w:ascii="Times New Roman" w:hAnsi="Times New Roman" w:cs="Times New Roman"/>
+          <w:i/>
+          <w:iCs/>
+        </w:rPr>
+        <w:t>-</w:t>
+      </w:r>
+      <w:r>
+        <w:rPr>
+          <w:rFonts w:ascii="Times New Roman" w:hAnsi="Times New Roman" w:cs="Times New Roman"/>
+          <w:i/>
+          <w:iCs/>
+        </w:rPr>
+        <w:t>processing Approach</w:t>
       </w:r>
     </w:p>
     <w:p>
       <w:pPr>
-        <w:pStyle w:val="ListParagraph"/>
-        <w:numPr>
-          <w:ilvl w:val="0"/>
-          <w:numId w:val="2"/>
-        </w:numPr>
-      </w:pPr>
-      <w:r>
-        <w:t xml:space="preserve">Used </w:t>
-      </w:r>
-      <w:r>
-        <w:t>class mean imputation to fill in missing values</w:t>
+        <w:spacing w:line="240" w:lineRule="auto"/>
+        <w:rPr>
+          <w:rFonts w:ascii="Times New Roman" w:hAnsi="Times New Roman" w:cs="Times New Roman"/>
+        </w:rPr>
+      </w:pPr>
+      <w:r>
+        <w:rPr>
+          <w:rFonts w:ascii="Times New Roman" w:hAnsi="Times New Roman" w:cs="Times New Roman"/>
+        </w:rPr>
+        <w:t xml:space="preserve">First data imputation was performed. </w:t>
+      </w:r>
+      <w:r>
+        <w:rPr>
+          <w:rFonts w:ascii="Times New Roman" w:hAnsi="Times New Roman" w:cs="Times New Roman"/>
+        </w:rPr>
+        <w:t xml:space="preserve">Two forms of imputation were tested against one </w:t>
+      </w:r>
+      <w:r>
+        <w:rPr>
+          <w:rFonts w:ascii="Times New Roman" w:hAnsi="Times New Roman" w:cs="Times New Roman"/>
+        </w:rPr>
+        <w:t xml:space="preserve">another; </w:t>
+      </w:r>
+      <w:r>
+        <w:rPr>
+          <w:rFonts w:ascii="Times New Roman" w:hAnsi="Times New Roman" w:cs="Times New Roman"/>
+        </w:rPr>
+        <w:t xml:space="preserve">overall </w:t>
+      </w:r>
+      <w:r>
+        <w:rPr>
+          <w:rFonts w:ascii="Times New Roman" w:hAnsi="Times New Roman" w:cs="Times New Roman"/>
+        </w:rPr>
+        <w:t>mean imputation and class</w:t>
+      </w:r>
+      <w:r>
+        <w:rPr>
+          <w:rFonts w:ascii="Times New Roman" w:hAnsi="Times New Roman" w:cs="Times New Roman"/>
+        </w:rPr>
+        <w:t xml:space="preserve"> </w:t>
+      </w:r>
+      <w:r>
+        <w:rPr>
+          <w:rFonts w:ascii="Times New Roman" w:hAnsi="Times New Roman" w:cs="Times New Roman"/>
+        </w:rPr>
+        <w:t xml:space="preserve">mean imputation. </w:t>
+      </w:r>
+      <w:r>
+        <w:rPr>
+          <w:rFonts w:ascii="Times New Roman" w:hAnsi="Times New Roman" w:cs="Times New Roman"/>
+        </w:rPr>
+        <w:t>In overall mean imputation the missing values are replaced with the attribute mean</w:t>
+      </w:r>
+      <w:r>
+        <w:rPr>
+          <w:rFonts w:ascii="Times New Roman" w:hAnsi="Times New Roman" w:cs="Times New Roman"/>
+        </w:rPr>
+        <w:t>. In contrast in class mean imputation</w:t>
+      </w:r>
+      <w:r>
+        <w:rPr>
+          <w:rFonts w:ascii="Times New Roman" w:hAnsi="Times New Roman" w:cs="Times New Roman"/>
+        </w:rPr>
+        <w:t xml:space="preserve"> missing values within a class are replaced with the attribute mean of that class. </w:t>
+      </w:r>
+      <w:r>
+        <w:rPr>
+          <w:rFonts w:ascii="Times New Roman" w:hAnsi="Times New Roman" w:cs="Times New Roman"/>
+        </w:rPr>
+        <w:t xml:space="preserve">The table below shows that class and mean imputation are </w:t>
+      </w:r>
+      <w:r>
+        <w:rPr>
+          <w:rFonts w:ascii="Times New Roman" w:hAnsi="Times New Roman" w:cs="Times New Roman"/>
+        </w:rPr>
+        <w:t xml:space="preserve">relatively similar </w:t>
+      </w:r>
+      <w:r>
+        <w:rPr>
+          <w:rFonts w:ascii="Times New Roman" w:hAnsi="Times New Roman" w:cs="Times New Roman"/>
+        </w:rPr>
+        <w:t xml:space="preserve">and only marginally better than baseline performance </w:t>
+      </w:r>
+      <w:r>
+        <w:rPr>
+          <w:rFonts w:ascii="Times New Roman" w:hAnsi="Times New Roman" w:cs="Times New Roman"/>
+        </w:rPr>
+        <w:t xml:space="preserve">when performed on their own (66.1% versus 67.6%). </w:t>
+      </w:r>
+      <w:r>
+        <w:rPr>
+          <w:rFonts w:ascii="Times New Roman" w:hAnsi="Times New Roman" w:cs="Times New Roman"/>
+        </w:rPr>
+        <w:t xml:space="preserve"> This is because there are still so many irrelevant features which are making it hard for the classifier to pick up a signal.  </w:t>
       </w:r>
     </w:p>
     <w:p>
       <w:pPr>
-        <w:pStyle w:val="ListParagraph"/>
-        <w:numPr>
-          <w:ilvl w:val="0"/>
-          <w:numId w:val="2"/>
-        </w:numPr>
-      </w:pPr>
-      <w:r>
-        <w:t xml:space="preserve">Because we had missing values </w:t>
+        <w:spacing w:line="240" w:lineRule="auto"/>
+        <w:rPr>
+          <w:rFonts w:ascii="Times New Roman" w:hAnsi="Times New Roman" w:cs="Times New Roman"/>
+        </w:rPr>
+      </w:pPr>
+      <w:r>
+        <w:rPr>
+          <w:rFonts w:ascii="Times New Roman" w:hAnsi="Times New Roman" w:cs="Times New Roman"/>
+        </w:rPr>
+        <w:t>Therefore,</w:t>
+      </w:r>
+      <w:r>
+        <w:rPr>
+          <w:rFonts w:ascii="Times New Roman" w:hAnsi="Times New Roman" w:cs="Times New Roman"/>
+        </w:rPr>
+        <w:t xml:space="preserve"> after</w:t>
+      </w:r>
+      <w:r>
+        <w:rPr>
+          <w:rFonts w:ascii="Times New Roman" w:hAnsi="Times New Roman" w:cs="Times New Roman"/>
+        </w:rPr>
+        <w:t xml:space="preserve"> imputation</w:t>
+      </w:r>
+      <w:r>
+        <w:rPr>
+          <w:rFonts w:ascii="Times New Roman" w:hAnsi="Times New Roman" w:cs="Times New Roman"/>
+        </w:rPr>
+        <w:t>,</w:t>
+      </w:r>
+      <w:r>
+        <w:rPr>
+          <w:rFonts w:ascii="Times New Roman" w:hAnsi="Times New Roman" w:cs="Times New Roman"/>
+        </w:rPr>
+        <w:t xml:space="preserve"> f</w:t>
+      </w:r>
+      <w:r>
+        <w:rPr>
+          <w:rFonts w:ascii="Times New Roman" w:hAnsi="Times New Roman" w:cs="Times New Roman"/>
+        </w:rPr>
+        <w:t xml:space="preserve">eature selection using </w:t>
+      </w:r>
+      <w:r>
+        <w:rPr>
+          <w:rFonts w:ascii="Times New Roman" w:hAnsi="Times New Roman" w:cs="Times New Roman"/>
+        </w:rPr>
+        <w:t>ReliefF</w:t>
+      </w:r>
+      <w:r>
+        <w:rPr>
+          <w:rFonts w:ascii="Times New Roman" w:hAnsi="Times New Roman" w:cs="Times New Roman"/>
+        </w:rPr>
+        <w:t xml:space="preserve"> </w:t>
+      </w:r>
+      <w:r>
+        <w:rPr>
+          <w:rFonts w:ascii="Times New Roman" w:hAnsi="Times New Roman" w:cs="Times New Roman"/>
+        </w:rPr>
+        <w:t xml:space="preserve">was </w:t>
+      </w:r>
+      <w:r>
+        <w:rPr>
+          <w:rFonts w:ascii="Times New Roman" w:hAnsi="Times New Roman" w:cs="Times New Roman"/>
+        </w:rPr>
+        <w:t>performed on both sets of</w:t>
+      </w:r>
+      <w:r>
+        <w:rPr>
+          <w:rFonts w:ascii="Times New Roman" w:hAnsi="Times New Roman" w:cs="Times New Roman"/>
+        </w:rPr>
+        <w:t xml:space="preserve"> imputed </w:t>
+      </w:r>
+      <w:r>
+        <w:rPr>
+          <w:rFonts w:ascii="Times New Roman" w:hAnsi="Times New Roman" w:cs="Times New Roman"/>
+        </w:rPr>
+        <w:t>features.</w:t>
+      </w:r>
+      <w:r>
+        <w:rPr>
+          <w:rFonts w:ascii="Times New Roman" w:hAnsi="Times New Roman" w:cs="Times New Roman"/>
+        </w:rPr>
+        <w:t xml:space="preserve"> </w:t>
+      </w:r>
+      <w:r>
+        <w:rPr>
+          <w:rFonts w:ascii="Times New Roman" w:hAnsi="Times New Roman" w:cs="Times New Roman"/>
+        </w:rPr>
+        <w:t xml:space="preserve">From the table below, </w:t>
+      </w:r>
+      <w:r>
+        <w:rPr>
+          <w:rFonts w:ascii="Times New Roman" w:hAnsi="Times New Roman" w:cs="Times New Roman"/>
+        </w:rPr>
+        <w:t>it can be observed that feature</w:t>
+      </w:r>
+      <w:r>
+        <w:rPr>
+          <w:rFonts w:ascii="Times New Roman" w:hAnsi="Times New Roman" w:cs="Times New Roman"/>
+        </w:rPr>
+        <w:t xml:space="preserve"> selection on the </w:t>
+      </w:r>
+      <w:r>
+        <w:rPr>
+          <w:rFonts w:ascii="Times New Roman" w:hAnsi="Times New Roman" w:cs="Times New Roman"/>
+        </w:rPr>
+        <w:t xml:space="preserve">class mean imputed features is increased performance significantly more than the overall mean imputed features. </w:t>
+      </w:r>
+      <w:r>
+        <w:rPr>
+          <w:rFonts w:ascii="Times New Roman" w:hAnsi="Times New Roman" w:cs="Times New Roman"/>
+        </w:rPr>
+        <w:t xml:space="preserve"> </w:t>
+      </w:r>
+      <w:r>
+        <w:rPr>
+          <w:rFonts w:ascii="Times New Roman" w:hAnsi="Times New Roman" w:cs="Times New Roman"/>
+        </w:rPr>
+        <w:t xml:space="preserve">This </w:t>
+      </w:r>
+      <w:r>
+        <w:rPr>
+          <w:rFonts w:ascii="Times New Roman" w:hAnsi="Times New Roman" w:cs="Times New Roman"/>
+        </w:rPr>
+        <w:t xml:space="preserve">indicates that </w:t>
+      </w:r>
+      <w:r>
+        <w:rPr>
+          <w:rFonts w:ascii="Times New Roman" w:hAnsi="Times New Roman" w:cs="Times New Roman"/>
+        </w:rPr>
+        <w:t xml:space="preserve">the </w:t>
+      </w:r>
+      <w:r>
+        <w:rPr>
+          <w:rFonts w:ascii="Times New Roman" w:hAnsi="Times New Roman" w:cs="Times New Roman"/>
+        </w:rPr>
+        <w:t>attribute mean</w:t>
+      </w:r>
+      <w:r>
+        <w:rPr>
+          <w:rFonts w:ascii="Times New Roman" w:hAnsi="Times New Roman" w:cs="Times New Roman"/>
+        </w:rPr>
+        <w:t xml:space="preserve"> is different between </w:t>
+      </w:r>
+      <w:r>
+        <w:rPr>
+          <w:rFonts w:ascii="Times New Roman" w:hAnsi="Times New Roman" w:cs="Times New Roman"/>
+        </w:rPr>
+        <w:t xml:space="preserve">the </w:t>
+      </w:r>
+      <w:r>
+        <w:rPr>
+          <w:rFonts w:ascii="Times New Roman" w:hAnsi="Times New Roman" w:cs="Times New Roman"/>
+        </w:rPr>
+        <w:t xml:space="preserve">classes and thus the </w:t>
+      </w:r>
+      <w:r>
+        <w:rPr>
+          <w:rFonts w:ascii="Times New Roman" w:hAnsi="Times New Roman" w:cs="Times New Roman"/>
+        </w:rPr>
+        <w:t xml:space="preserve">when using </w:t>
+      </w:r>
+      <w:r>
+        <w:rPr>
+          <w:rFonts w:ascii="Times New Roman" w:hAnsi="Times New Roman" w:cs="Times New Roman"/>
+        </w:rPr>
+        <w:t xml:space="preserve">the same attribute mean for both classes </w:t>
+      </w:r>
+      <w:r>
+        <w:rPr>
+          <w:rFonts w:ascii="Times New Roman" w:hAnsi="Times New Roman" w:cs="Times New Roman"/>
+        </w:rPr>
+        <w:t xml:space="preserve">the </w:t>
+      </w:r>
+      <w:r>
+        <w:rPr>
+          <w:rFonts w:ascii="Times New Roman" w:hAnsi="Times New Roman" w:cs="Times New Roman"/>
+        </w:rPr>
+        <w:t xml:space="preserve">signal is disrupted. </w:t>
+      </w:r>
+      <w:r>
+        <w:rPr>
+          <w:rFonts w:ascii="Times New Roman" w:hAnsi="Times New Roman" w:cs="Times New Roman"/>
+        </w:rPr>
+        <w:t xml:space="preserve">Further it proves that the irrelevant features </w:t>
+      </w:r>
+      <w:r>
+        <w:rPr>
+          <w:rFonts w:ascii="Times New Roman" w:hAnsi="Times New Roman" w:cs="Times New Roman"/>
+        </w:rPr>
+        <w:t>were deterring performance by making it hard for the classifier to pick up the signal.</w:t>
       </w:r>
     </w:p>
     <w:p>
       <w:pPr>
-        <w:pStyle w:val="ListParagraph"/>
-        <w:numPr>
-          <w:ilvl w:val="0"/>
-          <w:numId w:val="2"/>
-        </w:numPr>
-      </w:pPr>
-      <w:r>
-        <w:t>Accuracy increased</w:t>
-      </w:r>
-      <w:r>
-        <w:t xml:space="preserve"> to around 69.94%. </w:t>
+        <w:spacing w:line="240" w:lineRule="auto"/>
+        <w:rPr>
+          <w:rFonts w:ascii="Times New Roman" w:hAnsi="Times New Roman" w:cs="Times New Roman"/>
+          <w:i/>
+          <w:iCs/>
+        </w:rPr>
+      </w:pPr>
+      <w:r>
+        <w:rPr>
+          <w:rFonts w:ascii="Times New Roman" w:hAnsi="Times New Roman" w:cs="Times New Roman"/>
+          <w:i/>
+          <w:iCs/>
+        </w:rPr>
+        <w:t>Top 5 Feature</w:t>
+      </w:r>
+      <w:r>
+        <w:rPr>
+          <w:rFonts w:ascii="Times New Roman" w:hAnsi="Times New Roman" w:cs="Times New Roman"/>
+          <w:i/>
+          <w:iCs/>
+        </w:rPr>
+        <w:t xml:space="preserve"> Selection</w:t>
       </w:r>
     </w:p>
     <w:p>
+      <w:pPr>
+        <w:spacing w:line="240" w:lineRule="auto"/>
+        <w:rPr>
+          <w:rFonts w:ascii="Times New Roman" w:hAnsi="Times New Roman" w:cs="Times New Roman"/>
+        </w:rPr>
+      </w:pPr>
+      <w:r>
+        <w:rPr>
+          <w:rFonts w:ascii="Times New Roman" w:hAnsi="Times New Roman" w:cs="Times New Roman"/>
+        </w:rPr>
+        <w:t xml:space="preserve">ReliefF calculates a weight per feature which can be used to select important features. Using this weight vector, the features were ranked </w:t>
+      </w:r>
+      <w:r>
+        <w:rPr>
+          <w:rFonts w:ascii="Times New Roman" w:hAnsi="Times New Roman" w:cs="Times New Roman"/>
+        </w:rPr>
+        <w:t xml:space="preserve">across </w:t>
+      </w:r>
+      <w:r>
+        <w:rPr>
+          <w:rFonts w:ascii="Times New Roman" w:hAnsi="Times New Roman" w:cs="Times New Roman"/>
+        </w:rPr>
+        <w:t xml:space="preserve">each cross-validation run. The top 5 features within each run were extracted and then </w:t>
+      </w:r>
+      <w:r>
+        <w:rPr>
+          <w:rFonts w:ascii="Times New Roman" w:hAnsi="Times New Roman" w:cs="Times New Roman"/>
+        </w:rPr>
+        <w:t xml:space="preserve">placed within a ranking </w:t>
+      </w:r>
+      <w:r>
+        <w:rPr>
+          <w:rFonts w:ascii="Times New Roman" w:hAnsi="Times New Roman" w:cs="Times New Roman"/>
+        </w:rPr>
+        <w:t>list</w:t>
+      </w:r>
+      <w:r>
+        <w:rPr>
+          <w:rFonts w:ascii="Times New Roman" w:hAnsi="Times New Roman" w:cs="Times New Roman"/>
+        </w:rPr>
+        <w:t xml:space="preserve">. This list (shown in table 3) was used </w:t>
+      </w:r>
+      <w:r>
+        <w:rPr>
+          <w:rFonts w:ascii="Times New Roman" w:hAnsi="Times New Roman" w:cs="Times New Roman"/>
+        </w:rPr>
+        <w:t>to find the overall top 5</w:t>
+      </w:r>
+      <w:r>
+        <w:rPr>
+          <w:rFonts w:ascii="Times New Roman" w:hAnsi="Times New Roman" w:cs="Times New Roman"/>
+        </w:rPr>
+        <w:t xml:space="preserve"> features</w:t>
+      </w:r>
+      <w:r>
+        <w:rPr>
+          <w:rFonts w:ascii="Times New Roman" w:hAnsi="Times New Roman" w:cs="Times New Roman"/>
+        </w:rPr>
+        <w:t xml:space="preserve">. </w:t>
+      </w:r>
+      <w:r>
+        <w:rPr>
+          <w:rFonts w:ascii="Times New Roman" w:hAnsi="Times New Roman" w:cs="Times New Roman"/>
+        </w:rPr>
+        <w:t xml:space="preserve">This method was used because due to the randomised nature of the train test split each time ReliefF (and therefore each cross-validation run) is performed it produces a different ranking order of the features. Therefore, by creating a ranking list across all the cross-validation runs, features that are truly important and in the top 5 should appear frequently. </w:t>
+      </w:r>
+    </w:p>
+    <w:p>
+      <w:pPr>
+        <w:spacing w:line="240" w:lineRule="auto"/>
+        <w:rPr>
+          <w:rFonts w:ascii="Times New Roman" w:hAnsi="Times New Roman" w:cs="Times New Roman"/>
+        </w:rPr>
+      </w:pPr>
+      <w:r>
+        <w:rPr>
+          <w:rFonts w:ascii="Times New Roman" w:hAnsi="Times New Roman" w:cs="Times New Roman"/>
+        </w:rPr>
+        <w:t xml:space="preserve">The top 5 features are: 719, 2669, 699, 3019 and 309. </w:t>
+      </w:r>
+    </w:p>
+    <w:p>
+      <w:pPr>
+        <w:spacing w:line="240" w:lineRule="auto"/>
+        <w:rPr>
+          <w:rFonts w:ascii="Times New Roman" w:hAnsi="Times New Roman" w:cs="Times New Roman"/>
+        </w:rPr>
+      </w:pPr>
+      <w:r>
+        <w:rPr>
+          <w:rFonts w:ascii="Times New Roman" w:hAnsi="Times New Roman" w:cs="Times New Roman"/>
+          <w:noProof/>
+        </w:rPr>
+        <w:drawing>
+          <wp:anchor distT="0" distB="0" distL="114300" distR="114300" simplePos="0" relativeHeight="251660288" behindDoc="1" locked="0" layoutInCell="1" allowOverlap="1" wp14:anchorId="7517D33D" wp14:editId="0230C042">
+            <wp:simplePos x="0" y="0"/>
+            <wp:positionH relativeFrom="column">
+              <wp:posOffset>4976267</wp:posOffset>
+            </wp:positionH>
+            <wp:positionV relativeFrom="paragraph">
+              <wp:posOffset>82550</wp:posOffset>
+            </wp:positionV>
+            <wp:extent cx="1273810" cy="2596515"/>
+            <wp:effectExtent l="0" t="0" r="2540" b="0"/>
+            <wp:wrapTight wrapText="bothSides">
+              <wp:wrapPolygon edited="0">
+                <wp:start x="0" y="0"/>
+                <wp:lineTo x="0" y="21394"/>
+                <wp:lineTo x="21320" y="21394"/>
+                <wp:lineTo x="21320" y="0"/>
+                <wp:lineTo x="0" y="0"/>
+              </wp:wrapPolygon>
+            </wp:wrapTight>
+            <wp:docPr id="6" name="Picture 6" descr="A screenshot of a cell phone&#10;&#10;Description automatically generated"/>
+            <wp:cNvGraphicFramePr>
+              <a:graphicFrameLocks xmlns:a="http://schemas.openxmlformats.org/drawingml/2006/main" noChangeAspect="1"/>
+            </wp:cNvGraphicFramePr>
+            <a:graphic xmlns:a="http://schemas.openxmlformats.org/drawingml/2006/main">
+              <a:graphicData uri="http://schemas.openxmlformats.org/drawingml/2006/picture">
+                <pic:pic xmlns:pic="http://schemas.openxmlformats.org/drawingml/2006/picture">
+                  <pic:nvPicPr>
+                    <pic:cNvPr id="6" name="feature count.PNG"/>
+                    <pic:cNvPicPr/>
+                  </pic:nvPicPr>
+                  <pic:blipFill>
+                    <a:blip r:embed="rId5">
+                      <a:extLst>
+                        <a:ext uri="{28A0092B-C50C-407E-A947-70E740481C1C}">
+                          <a14:useLocalDpi xmlns:a14="http://schemas.microsoft.com/office/drawing/2010/main" val="0"/>
+                        </a:ext>
+                      </a:extLst>
+                    </a:blip>
+                    <a:stretch>
+                      <a:fillRect/>
+                    </a:stretch>
+                  </pic:blipFill>
+                  <pic:spPr>
+                    <a:xfrm>
+                      <a:off x="0" y="0"/>
+                      <a:ext cx="1273810" cy="2596515"/>
+                    </a:xfrm>
+                    <a:prstGeom prst="rect">
+                      <a:avLst/>
+                    </a:prstGeom>
+                  </pic:spPr>
+                </pic:pic>
+              </a:graphicData>
+            </a:graphic>
+            <wp14:sizeRelH relativeFrom="margin">
+              <wp14:pctWidth>0</wp14:pctWidth>
+            </wp14:sizeRelH>
+            <wp14:sizeRelV relativeFrom="margin">
+              <wp14:pctHeight>0</wp14:pctHeight>
+            </wp14:sizeRelV>
+          </wp:anchor>
+        </w:drawing>
+      </w:r>
+    </w:p>
+    <w:p>
+      <w:pPr>
+        <w:spacing w:line="240" w:lineRule="auto"/>
+        <w:rPr>
+          <w:rFonts w:ascii="Times New Roman" w:hAnsi="Times New Roman" w:cs="Times New Roman"/>
+        </w:rPr>
+      </w:pPr>
+    </w:p>
+    <w:p>
+      <w:pPr>
+        <w:spacing w:line="240" w:lineRule="auto"/>
+        <w:rPr>
+          <w:rFonts w:ascii="Times New Roman" w:hAnsi="Times New Roman" w:cs="Times New Roman"/>
+        </w:rPr>
+      </w:pPr>
+    </w:p>
+    <w:p>
+      <w:pPr>
+        <w:spacing w:line="240" w:lineRule="auto"/>
+        <w:rPr>
+          <w:rFonts w:ascii="Times New Roman" w:hAnsi="Times New Roman" w:cs="Times New Roman"/>
+        </w:rPr>
+      </w:pPr>
+      <w:r>
+        <w:rPr>
+          <w:rFonts w:ascii="Times New Roman" w:hAnsi="Times New Roman" w:cs="Times New Roman"/>
+          <w:noProof/>
+        </w:rPr>
+        <w:drawing>
+          <wp:anchor distT="0" distB="0" distL="114300" distR="114300" simplePos="0" relativeHeight="251659264" behindDoc="1" locked="0" layoutInCell="1" allowOverlap="1" wp14:anchorId="70265A35" wp14:editId="2F2620F2">
+            <wp:simplePos x="0" y="0"/>
+            <wp:positionH relativeFrom="column">
+              <wp:posOffset>192405</wp:posOffset>
+            </wp:positionH>
+            <wp:positionV relativeFrom="paragraph">
+              <wp:posOffset>65405</wp:posOffset>
+            </wp:positionV>
+            <wp:extent cx="1697990" cy="1275715"/>
+            <wp:effectExtent l="0" t="0" r="0" b="635"/>
+            <wp:wrapTight wrapText="bothSides">
+              <wp:wrapPolygon edited="0">
+                <wp:start x="0" y="0"/>
+                <wp:lineTo x="0" y="21288"/>
+                <wp:lineTo x="21325" y="21288"/>
+                <wp:lineTo x="21325" y="0"/>
+                <wp:lineTo x="0" y="0"/>
+              </wp:wrapPolygon>
+            </wp:wrapTight>
+            <wp:docPr id="5" name="Picture 5" descr="A screenshot of a cell phone&#10;&#10;Description automatically generated"/>
+            <wp:cNvGraphicFramePr>
+              <a:graphicFrameLocks xmlns:a="http://schemas.openxmlformats.org/drawingml/2006/main" noChangeAspect="1"/>
+            </wp:cNvGraphicFramePr>
+            <a:graphic xmlns:a="http://schemas.openxmlformats.org/drawingml/2006/main">
+              <a:graphicData uri="http://schemas.openxmlformats.org/drawingml/2006/picture">
+                <pic:pic xmlns:pic="http://schemas.openxmlformats.org/drawingml/2006/picture">
+                  <pic:nvPicPr>
+                    <pic:cNvPr id="5" name="mean imputation.PNG"/>
+                    <pic:cNvPicPr/>
+                  </pic:nvPicPr>
+                  <pic:blipFill>
+                    <a:blip r:embed="rId6">
+                      <a:extLst>
+                        <a:ext uri="{28A0092B-C50C-407E-A947-70E740481C1C}">
+                          <a14:useLocalDpi xmlns:a14="http://schemas.microsoft.com/office/drawing/2010/main" val="0"/>
+                        </a:ext>
+                      </a:extLst>
+                    </a:blip>
+                    <a:stretch>
+                      <a:fillRect/>
+                    </a:stretch>
+                  </pic:blipFill>
+                  <pic:spPr>
+                    <a:xfrm>
+                      <a:off x="0" y="0"/>
+                      <a:ext cx="1697990" cy="1275715"/>
+                    </a:xfrm>
+                    <a:prstGeom prst="rect">
+                      <a:avLst/>
+                    </a:prstGeom>
+                  </pic:spPr>
+                </pic:pic>
+              </a:graphicData>
+            </a:graphic>
+            <wp14:sizeRelH relativeFrom="margin">
+              <wp14:pctWidth>0</wp14:pctWidth>
+            </wp14:sizeRelH>
+            <wp14:sizeRelV relativeFrom="margin">
+              <wp14:pctHeight>0</wp14:pctHeight>
+            </wp14:sizeRelV>
+          </wp:anchor>
+        </w:drawing>
+      </w:r>
+      <w:r>
+        <w:rPr>
+          <w:rFonts w:ascii="Times New Roman" w:hAnsi="Times New Roman" w:cs="Times New Roman"/>
+          <w:noProof/>
+        </w:rPr>
+        <w:drawing>
+          <wp:anchor distT="0" distB="0" distL="114300" distR="114300" simplePos="0" relativeHeight="251658240" behindDoc="1" locked="0" layoutInCell="1" allowOverlap="1" wp14:anchorId="2B86D72C" wp14:editId="070853F1">
+            <wp:simplePos x="0" y="0"/>
+            <wp:positionH relativeFrom="margin">
+              <wp:posOffset>2548686</wp:posOffset>
+            </wp:positionH>
+            <wp:positionV relativeFrom="paragraph">
+              <wp:posOffset>7225</wp:posOffset>
+            </wp:positionV>
+            <wp:extent cx="1769110" cy="1319530"/>
+            <wp:effectExtent l="0" t="0" r="2540" b="0"/>
+            <wp:wrapTight wrapText="bothSides">
+              <wp:wrapPolygon edited="0">
+                <wp:start x="0" y="0"/>
+                <wp:lineTo x="0" y="21205"/>
+                <wp:lineTo x="21398" y="21205"/>
+                <wp:lineTo x="21398" y="0"/>
+                <wp:lineTo x="0" y="0"/>
+              </wp:wrapPolygon>
+            </wp:wrapTight>
+            <wp:docPr id="4" name="Picture 4" descr="A screenshot of a cell phone&#10;&#10;Description automatically generated"/>
+            <wp:cNvGraphicFramePr>
+              <a:graphicFrameLocks xmlns:a="http://schemas.openxmlformats.org/drawingml/2006/main" noChangeAspect="1"/>
+            </wp:cNvGraphicFramePr>
+            <a:graphic xmlns:a="http://schemas.openxmlformats.org/drawingml/2006/main">
+              <a:graphicData uri="http://schemas.openxmlformats.org/drawingml/2006/picture">
+                <pic:pic xmlns:pic="http://schemas.openxmlformats.org/drawingml/2006/picture">
+                  <pic:nvPicPr>
+                    <pic:cNvPr id="4" name="class mean impute.PNG"/>
+                    <pic:cNvPicPr/>
+                  </pic:nvPicPr>
+                  <pic:blipFill>
+                    <a:blip r:embed="rId7">
+                      <a:extLst>
+                        <a:ext uri="{28A0092B-C50C-407E-A947-70E740481C1C}">
+                          <a14:useLocalDpi xmlns:a14="http://schemas.microsoft.com/office/drawing/2010/main" val="0"/>
+                        </a:ext>
+                      </a:extLst>
+                    </a:blip>
+                    <a:stretch>
+                      <a:fillRect/>
+                    </a:stretch>
+                  </pic:blipFill>
+                  <pic:spPr>
+                    <a:xfrm>
+                      <a:off x="0" y="0"/>
+                      <a:ext cx="1769110" cy="1319530"/>
+                    </a:xfrm>
+                    <a:prstGeom prst="rect">
+                      <a:avLst/>
+                    </a:prstGeom>
+                  </pic:spPr>
+                </pic:pic>
+              </a:graphicData>
+            </a:graphic>
+            <wp14:sizeRelH relativeFrom="margin">
+              <wp14:pctWidth>0</wp14:pctWidth>
+            </wp14:sizeRelH>
+            <wp14:sizeRelV relativeFrom="margin">
+              <wp14:pctHeight>0</wp14:pctHeight>
+            </wp14:sizeRelV>
+          </wp:anchor>
+        </w:drawing>
+      </w:r>
+    </w:p>
+    <w:p>
+      <w:pPr>
+        <w:spacing w:line="240" w:lineRule="auto"/>
+        <w:rPr>
+          <w:rFonts w:ascii="Times New Roman" w:hAnsi="Times New Roman" w:cs="Times New Roman"/>
+        </w:rPr>
+      </w:pPr>
+    </w:p>
+    <w:p>
+      <w:pPr>
+        <w:spacing w:line="240" w:lineRule="auto"/>
+        <w:rPr>
+          <w:rFonts w:ascii="Times New Roman" w:hAnsi="Times New Roman" w:cs="Times New Roman"/>
+        </w:rPr>
+      </w:pPr>
+    </w:p>
+    <w:p>
+      <w:pPr>
+        <w:spacing w:line="240" w:lineRule="auto"/>
+        <w:rPr>
+          <w:rFonts w:ascii="Times New Roman" w:hAnsi="Times New Roman" w:cs="Times New Roman"/>
+        </w:rPr>
+      </w:pPr>
+    </w:p>
+    <w:p>
+      <w:pPr>
+        <w:spacing w:line="240" w:lineRule="auto"/>
+        <w:rPr>
+          <w:rFonts w:ascii="Times New Roman" w:hAnsi="Times New Roman" w:cs="Times New Roman"/>
+        </w:rPr>
+      </w:pPr>
+    </w:p>
+    <w:p>
+      <w:pPr>
+        <w:spacing w:line="240" w:lineRule="auto"/>
+        <w:rPr>
+          <w:rFonts w:ascii="Times New Roman" w:hAnsi="Times New Roman" w:cs="Times New Roman"/>
+        </w:rPr>
+      </w:pPr>
+      <w:r>
+        <w:rPr>
+          <w:noProof/>
+        </w:rPr>
+        <mc:AlternateContent>
+          <mc:Choice Requires="wps">
+            <w:drawing>
+              <wp:anchor distT="0" distB="0" distL="114300" distR="114300" simplePos="0" relativeHeight="251662336" behindDoc="1" locked="0" layoutInCell="1" allowOverlap="1" wp14:anchorId="67A6891A" wp14:editId="7E5E7850">
+                <wp:simplePos x="0" y="0"/>
+                <wp:positionH relativeFrom="column">
+                  <wp:posOffset>300319</wp:posOffset>
+                </wp:positionH>
+                <wp:positionV relativeFrom="paragraph">
+                  <wp:posOffset>16391</wp:posOffset>
+                </wp:positionV>
+                <wp:extent cx="1640840" cy="457200"/>
+                <wp:effectExtent l="0" t="0" r="0" b="0"/>
+                <wp:wrapTight wrapText="bothSides">
+                  <wp:wrapPolygon edited="0">
+                    <wp:start x="0" y="0"/>
+                    <wp:lineTo x="0" y="20700"/>
+                    <wp:lineTo x="21316" y="20700"/>
+                    <wp:lineTo x="21316" y="0"/>
+                    <wp:lineTo x="0" y="0"/>
+                  </wp:wrapPolygon>
+                </wp:wrapTight>
+                <wp:docPr id="1" name="Text Box 1"/>
+                <wp:cNvGraphicFramePr/>
+                <a:graphic xmlns:a="http://schemas.openxmlformats.org/drawingml/2006/main">
+                  <a:graphicData uri="http://schemas.microsoft.com/office/word/2010/wordprocessingShape">
+                    <wps:wsp>
+                      <wps:cNvSpPr txBox="1"/>
+                      <wps:spPr>
+                        <a:xfrm>
+                          <a:off x="0" y="0"/>
+                          <a:ext cx="1640840" cy="457200"/>
+                        </a:xfrm>
+                        <a:prstGeom prst="rect">
+                          <a:avLst/>
+                        </a:prstGeom>
+                        <a:solidFill>
+                          <a:prstClr val="white"/>
+                        </a:solidFill>
+                        <a:ln>
+                          <a:noFill/>
+                        </a:ln>
+                      </wps:spPr>
+                      <wps:txbx>
+                        <w:txbxContent>
+                          <w:p>
+                            <w:pPr>
+                              <w:pStyle w:val="Caption"/>
+                              <w:rPr>
+                                <w:rFonts w:ascii="Times New Roman" w:hAnsi="Times New Roman" w:cs="Times New Roman"/>
+                                <w:noProof/>
+                                <w:sz w:val="18"/>
+                                <w:szCs w:val="18"/>
+                              </w:rPr>
+                            </w:pPr>
+                            <w:r>
+                              <w:rPr>
+                                <w:sz w:val="18"/>
+                                <w:szCs w:val="18"/>
+                              </w:rPr>
+                              <w:t xml:space="preserve">Table </w:t>
+                            </w:r>
+                            <w:r>
+                              <w:rPr>
+                                <w:sz w:val="18"/>
+                                <w:szCs w:val="18"/>
+                              </w:rPr>
+                              <w:fldChar w:fldCharType="begin"/>
+                            </w:r>
+                            <w:r>
+                              <w:rPr>
+                                <w:sz w:val="18"/>
+                                <w:szCs w:val="18"/>
+                              </w:rPr>
+                              <w:instrText xml:space="preserve"> SEQ Table \* ARABIC </w:instrText>
+                            </w:r>
+                            <w:r>
+                              <w:rPr>
+                                <w:sz w:val="18"/>
+                                <w:szCs w:val="18"/>
+                              </w:rPr>
+                              <w:fldChar w:fldCharType="separate"/>
+                            </w:r>
+                            <w:r>
+                              <w:rPr>
+                                <w:noProof/>
+                                <w:sz w:val="18"/>
+                                <w:szCs w:val="18"/>
+                              </w:rPr>
+                              <w:t>1</w:t>
+                            </w:r>
+                            <w:r>
+                              <w:rPr>
+                                <w:sz w:val="18"/>
+                                <w:szCs w:val="18"/>
+                              </w:rPr>
+                              <w:fldChar w:fldCharType="end"/>
+                            </w:r>
+                            <w:r>
+                              <w:rPr>
+                                <w:sz w:val="18"/>
+                                <w:szCs w:val="18"/>
+                              </w:rPr>
+                              <w:t>: Mean Imputation and ReliefF</w:t>
+                            </w:r>
+                          </w:p>
+                        </w:txbxContent>
+                      </wps:txbx>
+                      <wps:bodyPr rot="0" spcFirstLastPara="0" vertOverflow="overflow" horzOverflow="overflow" vert="horz" wrap="square" lIns="0" tIns="0" rIns="0" bIns="0" numCol="1" spcCol="0" rtlCol="0" fromWordArt="0" anchor="t" anchorCtr="0" forceAA="0" compatLnSpc="1">
+                        <a:prstTxWarp prst="textNoShape">
+                          <a:avLst/>
+                        </a:prstTxWarp>
+                        <a:noAutofit/>
+                      </wps:bodyPr>
+                    </wps:wsp>
+                  </a:graphicData>
+                </a:graphic>
+              </wp:anchor>
+            </w:drawing>
+          </mc:Choice>
+          <mc:Fallback>
+            <w:pict>
+              <v:shapetype w14:anchorId="67A6891A" id="_x0000_t202" coordsize="21600,21600" o:spt="202" path="m,l,21600r21600,l21600,xe">
+                <v:stroke joinstyle="miter"/>
+                <v:path gradientshapeok="t" o:connecttype="rect"/>
+              </v:shapetype>
+              <v:shape id="Text Box 1" o:spid="_x0000_s1026" type="#_x0000_t202" style="position:absolute;margin-left:23.65pt;margin-top:1.3pt;width:129.2pt;height:36pt;z-index:-251654144;visibility:visible;mso-wrap-style:square;mso-wrap-distance-left:9pt;mso-wrap-distance-top:0;mso-wrap-distance-right:9pt;mso-wrap-distance-bottom:0;mso-position-horizontal:absolute;mso-position-horizontal-relative:text;mso-position-vertical:absolute;mso-position-vertical-relative:text;v-text-anchor:top" o:gfxdata="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" stroked="f">
+                <v:textbox inset="0,0,0,0">
+                  <w:txbxContent>
+                    <w:p>
+                      <w:pPr>
+                        <w:pStyle w:val="Caption"/>
+                        <w:rPr>
+                          <w:rFonts w:ascii="Times New Roman" w:hAnsi="Times New Roman" w:cs="Times New Roman"/>
+                          <w:noProof/>
+                          <w:sz w:val="18"/>
+                          <w:szCs w:val="18"/>
+                        </w:rPr>
+                      </w:pPr>
+                      <w:r>
+                        <w:rPr>
+                          <w:sz w:val="18"/>
+                          <w:szCs w:val="18"/>
+                        </w:rPr>
+                        <w:t xml:space="preserve">Table </w:t>
+                      </w:r>
+                      <w:r>
+                        <w:rPr>
+                          <w:sz w:val="18"/>
+                          <w:szCs w:val="18"/>
+                        </w:rPr>
+                        <w:fldChar w:fldCharType="begin"/>
+                      </w:r>
+                      <w:r>
+                        <w:rPr>
+                          <w:sz w:val="18"/>
+                          <w:szCs w:val="18"/>
+                        </w:rPr>
+                        <w:instrText xml:space="preserve"> SEQ Table \* ARABIC </w:instrText>
+                      </w:r>
+                      <w:r>
+                        <w:rPr>
+                          <w:sz w:val="18"/>
+                          <w:szCs w:val="18"/>
+                        </w:rPr>
+                        <w:fldChar w:fldCharType="separate"/>
+                      </w:r>
+                      <w:r>
+                        <w:rPr>
+                          <w:noProof/>
+                          <w:sz w:val="18"/>
+                          <w:szCs w:val="18"/>
+                        </w:rPr>
+                        <w:t>1</w:t>
+                      </w:r>
+                      <w:r>
+                        <w:rPr>
+                          <w:sz w:val="18"/>
+                          <w:szCs w:val="18"/>
+                        </w:rPr>
+                        <w:fldChar w:fldCharType="end"/>
+                      </w:r>
+                      <w:r>
+                        <w:rPr>
+                          <w:sz w:val="18"/>
+                          <w:szCs w:val="18"/>
+                        </w:rPr>
+                        <w:t>: Mean Imputation and ReliefF</w:t>
+                      </w:r>
+                    </w:p>
+                  </w:txbxContent>
+                </v:textbox>
+                <w10:wrap type="tight"/>
+              </v:shape>
+            </w:pict>
+          </mc:Fallback>
+        </mc:AlternateContent>
+      </w:r>
+      <w:r>
+        <w:rPr>
+          <w:noProof/>
+        </w:rPr>
+        <mc:AlternateContent>
+          <mc:Choice Requires="wps">
+            <w:drawing>
+              <wp:anchor distT="0" distB="0" distL="114300" distR="114300" simplePos="0" relativeHeight="251664384" behindDoc="1" locked="0" layoutInCell="1" allowOverlap="1" wp14:anchorId="3CDFD41A" wp14:editId="1494F5E4">
+                <wp:simplePos x="0" y="0"/>
+                <wp:positionH relativeFrom="margin">
+                  <wp:posOffset>2524125</wp:posOffset>
+                </wp:positionH>
+                <wp:positionV relativeFrom="paragraph">
+                  <wp:posOffset>15851</wp:posOffset>
+                </wp:positionV>
+                <wp:extent cx="1734185" cy="457200"/>
+                <wp:effectExtent l="0" t="0" r="0" b="0"/>
+                <wp:wrapTight wrapText="bothSides">
+                  <wp:wrapPolygon edited="0">
+                    <wp:start x="0" y="0"/>
+                    <wp:lineTo x="0" y="20700"/>
+                    <wp:lineTo x="21355" y="20700"/>
+                    <wp:lineTo x="21355" y="0"/>
+                    <wp:lineTo x="0" y="0"/>
+                  </wp:wrapPolygon>
+                </wp:wrapTight>
+                <wp:docPr id="7" name="Text Box 7"/>
+                <wp:cNvGraphicFramePr/>
+                <a:graphic xmlns:a="http://schemas.openxmlformats.org/drawingml/2006/main">
+                  <a:graphicData uri="http://schemas.microsoft.com/office/word/2010/wordprocessingShape">
+                    <wps:wsp>
+                      <wps:cNvSpPr txBox="1"/>
+                      <wps:spPr>
+                        <a:xfrm>
+                          <a:off x="0" y="0"/>
+                          <a:ext cx="1734185" cy="457200"/>
+                        </a:xfrm>
+                        <a:prstGeom prst="rect">
+                          <a:avLst/>
+                        </a:prstGeom>
+                        <a:solidFill>
+                          <a:prstClr val="white"/>
+                        </a:solidFill>
+                        <a:ln>
+                          <a:noFill/>
+                        </a:ln>
+                      </wps:spPr>
+                      <wps:txbx>
+                        <w:txbxContent>
+                          <w:p>
+                            <w:pPr>
+                              <w:pStyle w:val="Caption"/>
+                              <w:rPr>
+                                <w:noProof/>
+                                <w:sz w:val="18"/>
+                                <w:szCs w:val="18"/>
+                              </w:rPr>
+                            </w:pPr>
+                            <w:r>
+                              <w:rPr>
+                                <w:sz w:val="18"/>
+                                <w:szCs w:val="18"/>
+                              </w:rPr>
+                              <w:t xml:space="preserve">Table </w:t>
+                            </w:r>
+                            <w:r>
+                              <w:rPr>
+                                <w:sz w:val="18"/>
+                                <w:szCs w:val="18"/>
+                              </w:rPr>
+                              <w:fldChar w:fldCharType="begin"/>
+                            </w:r>
+                            <w:r>
+                              <w:rPr>
+                                <w:sz w:val="18"/>
+                                <w:szCs w:val="18"/>
+                              </w:rPr>
+                              <w:instrText xml:space="preserve"> SEQ Table \* ARABIC </w:instrText>
+                            </w:r>
+                            <w:r>
+                              <w:rPr>
+                                <w:sz w:val="18"/>
+                                <w:szCs w:val="18"/>
+                              </w:rPr>
+                              <w:fldChar w:fldCharType="separate"/>
+                            </w:r>
+                            <w:r>
+                              <w:rPr>
+                                <w:noProof/>
+                                <w:sz w:val="18"/>
+                                <w:szCs w:val="18"/>
+                              </w:rPr>
+                              <w:t>2</w:t>
+                            </w:r>
+                            <w:r>
+                              <w:rPr>
+                                <w:sz w:val="18"/>
+                                <w:szCs w:val="18"/>
+                              </w:rPr>
+                              <w:fldChar w:fldCharType="end"/>
+                            </w:r>
+                            <w:r>
+                              <w:rPr>
+                                <w:sz w:val="18"/>
+                                <w:szCs w:val="18"/>
+                              </w:rPr>
+                              <w:t>: Class Mean Imputation and ReliefF</w:t>
+                            </w:r>
+                          </w:p>
+                        </w:txbxContent>
+                      </wps:txbx>
+                      <wps:bodyPr rot="0" spcFirstLastPara="0" vertOverflow="overflow" horzOverflow="overflow" vert="horz" wrap="square" lIns="0" tIns="0" rIns="0" bIns="0" numCol="1" spcCol="0" rtlCol="0" fromWordArt="0" anchor="t" anchorCtr="0" forceAA="0" compatLnSpc="1">
+                        <a:prstTxWarp prst="textNoShape">
+                          <a:avLst/>
+                        </a:prstTxWarp>
+                        <a:noAutofit/>
+                      </wps:bodyPr>
+                    </wps:wsp>
+                  </a:graphicData>
+                </a:graphic>
+              </wp:anchor>
+            </w:drawing>
+          </mc:Choice>
+          <mc:Fallback>
+            <w:pict>
+              <v:shape w14:anchorId="3CDFD41A" id="Text Box 7" o:spid="_x0000_s1027" type="#_x0000_t202" style="position:absolute;margin-left:198.75pt;margin-top:1.25pt;width:136.55pt;height:36pt;z-index:-251652096;visibility:visible;mso-wrap-style:square;mso-wrap-distance-left:9pt;mso-wrap-distance-top:0;mso-wrap-distance-right:9pt;mso-wrap-distance-bottom:0;mso-position-horizontal:absolute;mso-position-horizontal-relative:margin;mso-position-vertical:absolute;mso-position-vertical-relative:text;v-text-anchor:top" o:gfxdata="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" stroked="f">
+                <v:textbox inset="0,0,0,0">
+                  <w:txbxContent>
+                    <w:p>
+                      <w:pPr>
+                        <w:pStyle w:val="Caption"/>
+                        <w:rPr>
+                          <w:noProof/>
+                          <w:sz w:val="18"/>
+                          <w:szCs w:val="18"/>
+                        </w:rPr>
+                      </w:pPr>
+                      <w:r>
+                        <w:rPr>
+                          <w:sz w:val="18"/>
+                          <w:szCs w:val="18"/>
+                        </w:rPr>
+                        <w:t xml:space="preserve">Table </w:t>
+                      </w:r>
+                      <w:r>
+                        <w:rPr>
+                          <w:sz w:val="18"/>
+                          <w:szCs w:val="18"/>
+                        </w:rPr>
+                        <w:fldChar w:fldCharType="begin"/>
+                      </w:r>
+                      <w:r>
+                        <w:rPr>
+                          <w:sz w:val="18"/>
+                          <w:szCs w:val="18"/>
+                        </w:rPr>
+                        <w:instrText xml:space="preserve"> SEQ Table \* ARABIC </w:instrText>
+                      </w:r>
+                      <w:r>
+                        <w:rPr>
+                          <w:sz w:val="18"/>
+                          <w:szCs w:val="18"/>
+                        </w:rPr>
+                        <w:fldChar w:fldCharType="separate"/>
+                      </w:r>
+                      <w:r>
+                        <w:rPr>
+                          <w:noProof/>
+                          <w:sz w:val="18"/>
+                          <w:szCs w:val="18"/>
+                        </w:rPr>
+                        <w:t>2</w:t>
+                      </w:r>
+                      <w:r>
+                        <w:rPr>
+                          <w:sz w:val="18"/>
+                          <w:szCs w:val="18"/>
+                        </w:rPr>
+                        <w:fldChar w:fldCharType="end"/>
+                      </w:r>
+                      <w:r>
+                        <w:rPr>
+                          <w:sz w:val="18"/>
+                          <w:szCs w:val="18"/>
+                        </w:rPr>
+                        <w:t>: Class Mean Imputation and ReliefF</w:t>
+                      </w:r>
+                    </w:p>
+                  </w:txbxContent>
+                </v:textbox>
+                <w10:wrap type="tight" anchorx="margin"/>
+              </v:shape>
+            </w:pict>
+          </mc:Fallback>
+        </mc:AlternateContent>
+      </w:r>
+    </w:p>
+    <w:p>
+      <w:pPr>
+        <w:spacing w:line="240" w:lineRule="auto"/>
+        <w:rPr>
+          <w:rFonts w:ascii="Times New Roman" w:hAnsi="Times New Roman" w:cs="Times New Roman"/>
+        </w:rPr>
+      </w:pPr>
+    </w:p>
+    <w:p>
+      <w:pPr>
+        <w:spacing w:line="240" w:lineRule="auto"/>
+        <w:rPr>
+          <w:rFonts w:ascii="Times New Roman" w:hAnsi="Times New Roman" w:cs="Times New Roman"/>
+        </w:rPr>
+      </w:pPr>
+      <w:r>
+        <w:rPr>
+          <w:noProof/>
+        </w:rPr>
+        <mc:AlternateContent>
+          <mc:Choice Requires="wps">
+            <w:drawing>
+              <wp:anchor distT="0" distB="0" distL="114300" distR="114300" simplePos="0" relativeHeight="251666432" behindDoc="1" locked="0" layoutInCell="1" allowOverlap="1" wp14:anchorId="0C2BE442" wp14:editId="2D3CC8F1">
+                <wp:simplePos x="0" y="0"/>
+                <wp:positionH relativeFrom="margin">
+                  <wp:align>right</wp:align>
+                </wp:positionH>
+                <wp:positionV relativeFrom="paragraph">
+                  <wp:posOffset>76835</wp:posOffset>
+                </wp:positionV>
+                <wp:extent cx="1734185" cy="457200"/>
+                <wp:effectExtent l="0" t="0" r="0" b="0"/>
+                <wp:wrapTight wrapText="bothSides">
+                  <wp:wrapPolygon edited="0">
+                    <wp:start x="0" y="0"/>
+                    <wp:lineTo x="0" y="20700"/>
+                    <wp:lineTo x="21355" y="20700"/>
+                    <wp:lineTo x="21355" y="0"/>
+                    <wp:lineTo x="0" y="0"/>
+                  </wp:wrapPolygon>
+                </wp:wrapTight>
+                <wp:docPr id="10" name="Text Box 10"/>
+                <wp:cNvGraphicFramePr/>
+                <a:graphic xmlns:a="http://schemas.openxmlformats.org/drawingml/2006/main">
+                  <a:graphicData uri="http://schemas.microsoft.com/office/word/2010/wordprocessingShape">
+                    <wps:wsp>
+                      <wps:cNvSpPr txBox="1"/>
+                      <wps:spPr>
+                        <a:xfrm>
+                          <a:off x="0" y="0"/>
+                          <a:ext cx="1734185" cy="457200"/>
+                        </a:xfrm>
+                        <a:prstGeom prst="rect">
+                          <a:avLst/>
+                        </a:prstGeom>
+                        <a:solidFill>
+                          <a:prstClr val="white"/>
+                        </a:solidFill>
+                        <a:ln>
+                          <a:noFill/>
+                        </a:ln>
+                      </wps:spPr>
+                      <wps:txbx>
+                        <w:txbxContent>
+                          <w:p>
+                            <w:pPr>
+                              <w:pStyle w:val="Caption"/>
+                              <w:rPr>
+                                <w:noProof/>
+                                <w:sz w:val="18"/>
+                                <w:szCs w:val="18"/>
+                              </w:rPr>
+                            </w:pPr>
+                            <w:r>
+                              <w:rPr>
+                                <w:sz w:val="18"/>
+                                <w:szCs w:val="18"/>
+                              </w:rPr>
+                              <w:t>Table</w:t>
+                            </w:r>
+                            <w:r>
+                              <w:rPr>
+                                <w:sz w:val="18"/>
+                                <w:szCs w:val="18"/>
+                              </w:rPr>
+                              <w:t xml:space="preserve"> 3</w:t>
+                            </w:r>
+                            <w:r>
+                              <w:rPr>
+                                <w:sz w:val="18"/>
+                                <w:szCs w:val="18"/>
+                              </w:rPr>
+                              <w:t xml:space="preserve">: </w:t>
+                            </w:r>
+                            <w:r>
+                              <w:rPr>
+                                <w:sz w:val="18"/>
+                                <w:szCs w:val="18"/>
+                              </w:rPr>
+                              <w:t>Feature Ranking List</w:t>
+                            </w:r>
+                          </w:p>
+                        </w:txbxContent>
+                      </wps:txbx>
+                      <wps:bodyPr rot="0" spcFirstLastPara="0" vertOverflow="overflow" horzOverflow="overflow" vert="horz" wrap="square" lIns="0" tIns="0" rIns="0" bIns="0" numCol="1" spcCol="0" rtlCol="0" fromWordArt="0" anchor="t" anchorCtr="0" forceAA="0" compatLnSpc="1">
+                        <a:prstTxWarp prst="textNoShape">
+                          <a:avLst/>
+                        </a:prstTxWarp>
+                        <a:noAutofit/>
+                      </wps:bodyPr>
+                    </wps:wsp>
+                  </a:graphicData>
+                </a:graphic>
+              </wp:anchor>
+            </w:drawing>
+          </mc:Choice>
+          <mc:Fallback>
+            <w:pict>
+              <v:shape w14:anchorId="0C2BE442" id="Text Box 10" o:spid="_x0000_s1028" type="#_x0000_t202" style="position:absolute;margin-left:85.35pt;margin-top:6.05pt;width:136.55pt;height:36pt;z-index:-251650048;visibility:visible;mso-wrap-style:square;mso-wrap-distance-left:9pt;mso-wrap-distance-top:0;mso-wrap-distance-right:9pt;mso-wrap-distance-bottom:0;mso-position-horizontal:right;mso-position-horizontal-relative:margin;mso-position-vertical:absolute;mso-position-vertical-relative:text;v-text-anchor:top" o:gfxdata="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" stroked="f">
+                <v:textbox inset="0,0,0,0">
+                  <w:txbxContent>
+                    <w:p>
+                      <w:pPr>
+                        <w:pStyle w:val="Caption"/>
+                        <w:rPr>
+                          <w:noProof/>
+                          <w:sz w:val="18"/>
+                          <w:szCs w:val="18"/>
+                        </w:rPr>
+                      </w:pPr>
+                      <w:r>
+                        <w:rPr>
+                          <w:sz w:val="18"/>
+                          <w:szCs w:val="18"/>
+                        </w:rPr>
+                        <w:t>Table</w:t>
+                      </w:r>
+                      <w:r>
+                        <w:rPr>
+                          <w:sz w:val="18"/>
+                          <w:szCs w:val="18"/>
+                        </w:rPr>
+                        <w:t xml:space="preserve"> 3</w:t>
+                      </w:r>
+                      <w:r>
+                        <w:rPr>
+                          <w:sz w:val="18"/>
+                          <w:szCs w:val="18"/>
+                        </w:rPr>
+                        <w:t xml:space="preserve">: </w:t>
+                      </w:r>
+                      <w:r>
+                        <w:rPr>
+                          <w:sz w:val="18"/>
+                          <w:szCs w:val="18"/>
+                        </w:rPr>
+                        <w:t>Feature Ranking List</w:t>
+                      </w:r>
+                    </w:p>
+                  </w:txbxContent>
+                </v:textbox>
+                <w10:wrap type="tight" anchorx="margin"/>
+              </v:shape>
+            </w:pict>
+          </mc:Fallback>
+        </mc:AlternateContent>
+      </w:r>
+    </w:p>
+    <w:p>
+      <w:pPr>
+        <w:rPr>
+          <w:rFonts w:ascii="Times New Roman" w:hAnsi="Times New Roman" w:cs="Times New Roman"/>
+        </w:rPr>
+      </w:pPr>
       <w:bookmarkStart w:id="0" w:name="_GoBack"/>
       <w:bookmarkEnd w:id="0"/>
     </w:p>
-    <w:p>
-      <w:r>
-        <w:t xml:space="preserve"> </w:t>
-      </w:r>
-    </w:p>
     <w:sectPr>
       <w:pgSz w:w="11906" w:h="16838"/>
-      <w:pgMar w:top="1440" w:right="1440" w:bottom="1440" w:left="1440" w:header="0" w:footer="0" w:gutter="0"/>
+      <w:pgMar w:top="720" w:right="720" w:bottom="720" w:left="720" w:header="0" w:footer="0" w:gutter="0"/>
       <w:cols w:space="720"/>
       <w:formProt w:val="0"/>
       <w:docGrid w:linePitch="360" w:charSpace="4096"/>
@@ -269,7 +1746,7 @@
         <w:rFonts w:ascii="Univers for KPMG Light" w:eastAsiaTheme="minorHAnsi" w:hAnsi="Univers for KPMG Light" w:cstheme="minorBidi" w:hint="default"/>
       </w:rPr>
     </w:lvl>
-    <w:lvl w:ilvl="1" w:tplc="14090003" w:tentative="1">
+    <w:lvl w:ilvl="1" w:tplc="14090003">
       <w:start w:val="1"/>
       <w:numFmt w:val="bullet"/>
       <w:lvlText w:val="o"/>
@@ -426,7 +1903,7 @@
     <w:lsdException w:name="header" w:semiHidden="1" w:unhideWhenUsed="1"/>
     <w:lsdException w:name="footer" w:semiHidden="1" w:unhideWhenUsed="1"/>
     <w:lsdException w:name="index heading" w:semiHidden="1" w:unhideWhenUsed="1"/>
-    <w:lsdException w:name="caption" w:semiHidden="1" w:uiPriority="35" w:unhideWhenUsed="1" w:qFormat="1"/>
+    <w:lsdException w:name="caption" w:semiHidden="1" w:uiPriority="0" w:unhideWhenUsed="1" w:qFormat="1"/>
     <w:lsdException w:name="table of figures" w:semiHidden="1" w:unhideWhenUsed="1"/>
     <w:lsdException w:name="envelope address" w:semiHidden="1" w:unhideWhenUsed="1"/>
     <w:lsdException w:name="envelope return" w:semiHidden="1" w:unhideWhenUsed="1"/>
@@ -1067,6 +2544,22 @@
       <w:contextualSpacing/>
     </w:pPr>
   </w:style>
+  <w:style w:type="table" w:styleId="TableGrid">
+    <w:name w:val="Table Grid"/>
+    <w:basedOn w:val="TableNormal"/>
+    <w:uiPriority w:val="39"/>
+    <w:rsid w:val="004C3781"/>
+    <w:tblPr>
+      <w:tblBorders>
+        <w:top w:val="single" w:sz="4" w:space="0" w:color="auto"/>
+        <w:left w:val="single" w:sz="4" w:space="0" w:color="auto"/>
+        <w:bottom w:val="single" w:sz="4" w:space="0" w:color="auto"/>
+        <w:right w:val="single" w:sz="4" w:space="0" w:color="auto"/>
+        <w:insideH w:val="single" w:sz="4" w:space="0" w:color="auto"/>
+        <w:insideV w:val="single" w:sz="4" w:space="0" w:color="auto"/>
+      </w:tblBorders>
+    </w:tblPr>
+  </w:style>
 </w:styles>
 </file>
 

</xml_diff>

<commit_message>
A4 compsci final push
</commit_message>
<xml_diff>
--- a/Compsci361/A4/Assignment 4.docx
+++ b/Compsci361/A4/Assignment 4.docx
@@ -7,16 +7,16 @@
         <w:pStyle w:val="Title"/>
         <w:rPr>
           <w:rFonts w:ascii="Times New Roman" w:hAnsi="Times New Roman" w:cs="Times New Roman"/>
-          <w:sz w:val="36"/>
-          <w:szCs w:val="36"/>
+          <w:sz w:val="32"/>
+          <w:szCs w:val="32"/>
         </w:rPr>
       </w:pPr>
       <w:proofErr w:type="spellStart"/>
       <w:r>
         <w:rPr>
           <w:rFonts w:ascii="Times New Roman" w:hAnsi="Times New Roman" w:cs="Times New Roman"/>
-          <w:sz w:val="36"/>
-          <w:szCs w:val="36"/>
+          <w:sz w:val="32"/>
+          <w:szCs w:val="32"/>
         </w:rPr>
         <w:t>Compsci</w:t>
       </w:r>
@@ -24,16 +24,16 @@
       <w:r>
         <w:rPr>
           <w:rFonts w:ascii="Times New Roman" w:hAnsi="Times New Roman" w:cs="Times New Roman"/>
-          <w:sz w:val="36"/>
-          <w:szCs w:val="36"/>
+          <w:sz w:val="32"/>
+          <w:szCs w:val="32"/>
         </w:rPr>
         <w:t xml:space="preserve"> 361 Assignment </w:t>
       </w:r>
       <w:r>
         <w:rPr>
           <w:rFonts w:ascii="Times New Roman" w:hAnsi="Times New Roman" w:cs="Times New Roman"/>
-          <w:sz w:val="36"/>
-          <w:szCs w:val="36"/>
+          <w:sz w:val="32"/>
+          <w:szCs w:val="32"/>
         </w:rPr>
         <w:t>4</w:t>
       </w:r>
@@ -43,17 +43,23 @@
         <w:pStyle w:val="Subtitle"/>
         <w:rPr>
           <w:rFonts w:ascii="Times New Roman" w:hAnsi="Times New Roman" w:cs="Times New Roman"/>
-        </w:rPr>
-      </w:pPr>
-      <w:r>
-        <w:rPr>
-          <w:rFonts w:ascii="Times New Roman" w:hAnsi="Times New Roman" w:cs="Times New Roman"/>
+          <w:sz w:val="20"/>
+          <w:szCs w:val="20"/>
+        </w:rPr>
+      </w:pPr>
+      <w:r>
+        <w:rPr>
+          <w:rFonts w:ascii="Times New Roman" w:hAnsi="Times New Roman" w:cs="Times New Roman"/>
+          <w:sz w:val="20"/>
+          <w:szCs w:val="20"/>
         </w:rPr>
         <w:t>Hasnain Cheena</w:t>
       </w:r>
       <w:r>
         <w:rPr>
           <w:rFonts w:ascii="Times New Roman" w:hAnsi="Times New Roman" w:cs="Times New Roman"/>
+          <w:sz w:val="20"/>
+          <w:szCs w:val="20"/>
         </w:rPr>
         <w:br/>
         <w:t>190411106</w:t>
@@ -61,6 +67,8 @@
       <w:r>
         <w:rPr>
           <w:rFonts w:ascii="Times New Roman" w:hAnsi="Times New Roman" w:cs="Times New Roman"/>
+          <w:sz w:val="20"/>
+          <w:szCs w:val="20"/>
         </w:rPr>
         <w:br/>
         <w:t>hche737</w:t>
@@ -119,37 +127,79 @@
         <w:rPr>
           <w:rFonts w:ascii="Times New Roman" w:hAnsi="Times New Roman" w:cs="Times New Roman"/>
         </w:rPr>
-        <w:t xml:space="preserve">and there are far attributes than instances. Therefore, data imputation to replace missing data and feature selection to remove irrelevant features are required on this dataset. </w:t>
-      </w:r>
-      <w:r>
-        <w:rPr>
-          <w:rFonts w:ascii="Times New Roman" w:hAnsi="Times New Roman" w:cs="Times New Roman"/>
-        </w:rPr>
-        <w:t>These two elements are the motivations for my pre</w:t>
-      </w:r>
-      <w:r>
-        <w:rPr>
-          <w:rFonts w:ascii="Times New Roman" w:hAnsi="Times New Roman" w:cs="Times New Roman"/>
-        </w:rPr>
-        <w:t>-</w:t>
-      </w:r>
-      <w:r>
-        <w:rPr>
-          <w:rFonts w:ascii="Times New Roman" w:hAnsi="Times New Roman" w:cs="Times New Roman"/>
-        </w:rPr>
-        <w:t xml:space="preserve">processing </w:t>
-      </w:r>
-      <w:r>
-        <w:rPr>
-          <w:rFonts w:ascii="Times New Roman" w:hAnsi="Times New Roman" w:cs="Times New Roman"/>
-        </w:rPr>
-        <w:t>pipeline</w:t>
-      </w:r>
-      <w:r>
-        <w:rPr>
-          <w:rFonts w:ascii="Times New Roman" w:hAnsi="Times New Roman" w:cs="Times New Roman"/>
-        </w:rPr>
-        <w:t>.</w:t>
+        <w:t xml:space="preserve">and there are far </w:t>
+      </w:r>
+      <w:r>
+        <w:rPr>
+          <w:rFonts w:ascii="Times New Roman" w:hAnsi="Times New Roman" w:cs="Times New Roman"/>
+        </w:rPr>
+        <w:t>more</w:t>
+      </w:r>
+      <w:r>
+        <w:rPr>
+          <w:rFonts w:ascii="Times New Roman" w:hAnsi="Times New Roman" w:cs="Times New Roman"/>
+        </w:rPr>
+        <w:t xml:space="preserve"> </w:t>
+      </w:r>
+      <w:r>
+        <w:rPr>
+          <w:rFonts w:ascii="Times New Roman" w:hAnsi="Times New Roman" w:cs="Times New Roman"/>
+        </w:rPr>
+        <w:t xml:space="preserve">attributes than instances. Therefore, data imputation to replace missing </w:t>
+      </w:r>
+      <w:r>
+        <w:rPr>
+          <w:rFonts w:ascii="Times New Roman" w:hAnsi="Times New Roman" w:cs="Times New Roman"/>
+        </w:rPr>
+        <w:t>values</w:t>
+      </w:r>
+      <w:r>
+        <w:rPr>
+          <w:rFonts w:ascii="Times New Roman" w:hAnsi="Times New Roman" w:cs="Times New Roman"/>
+        </w:rPr>
+        <w:t xml:space="preserve"> </w:t>
+      </w:r>
+      <w:r>
+        <w:rPr>
+          <w:rFonts w:ascii="Times New Roman" w:hAnsi="Times New Roman" w:cs="Times New Roman"/>
+        </w:rPr>
+        <w:t>followed by</w:t>
+      </w:r>
+      <w:r>
+        <w:rPr>
+          <w:rFonts w:ascii="Times New Roman" w:hAnsi="Times New Roman" w:cs="Times New Roman"/>
+        </w:rPr>
+        <w:t xml:space="preserve"> feature selection to remove irrelevant </w:t>
+      </w:r>
+      <w:r>
+        <w:rPr>
+          <w:rFonts w:ascii="Times New Roman" w:hAnsi="Times New Roman" w:cs="Times New Roman"/>
+        </w:rPr>
+        <w:t>attributes</w:t>
+      </w:r>
+      <w:r>
+        <w:rPr>
+          <w:rFonts w:ascii="Times New Roman" w:hAnsi="Times New Roman" w:cs="Times New Roman"/>
+        </w:rPr>
+        <w:t xml:space="preserve"> </w:t>
+      </w:r>
+      <w:r>
+        <w:rPr>
+          <w:rFonts w:ascii="Times New Roman" w:hAnsi="Times New Roman" w:cs="Times New Roman"/>
+        </w:rPr>
+        <w:t xml:space="preserve">are key </w:t>
+      </w:r>
+      <w:r>
+        <w:rPr>
+          <w:rFonts w:ascii="Times New Roman" w:hAnsi="Times New Roman" w:cs="Times New Roman"/>
+        </w:rPr>
+        <w:t>stages</w:t>
+      </w:r>
+      <w:r>
+        <w:rPr>
+          <w:rFonts w:ascii="Times New Roman" w:hAnsi="Times New Roman" w:cs="Times New Roman"/>
+        </w:rPr>
+        <w:t xml:space="preserve"> of my pre-processing pipeline.</w:t>
       </w:r>
     </w:p>
     <w:p>
@@ -169,13 +219,37 @@
         <w:rPr>
           <w:rFonts w:ascii="Times New Roman" w:hAnsi="Times New Roman" w:cs="Times New Roman"/>
         </w:rPr>
-        <w:t>Furthermore 10-fold cross validation was run with 30% holdout and results averaged to get a reliable value for accuracy. Moreover, to evaluate improvement in performance</w:t>
-      </w:r>
-      <w:r>
-        <w:rPr>
-          <w:rFonts w:ascii="Times New Roman" w:hAnsi="Times New Roman" w:cs="Times New Roman"/>
-        </w:rPr>
-        <w:t xml:space="preserve">, as a baseline for comparison a majority </w:t>
+        <w:t>Accuracy was calculated through</w:t>
+      </w:r>
+      <w:r>
+        <w:rPr>
+          <w:rFonts w:ascii="Times New Roman" w:hAnsi="Times New Roman" w:cs="Times New Roman"/>
+        </w:rPr>
+        <w:t xml:space="preserve"> 10-fold cross validation with 30% holdout</w:t>
+      </w:r>
+      <w:r>
+        <w:rPr>
+          <w:rFonts w:ascii="Times New Roman" w:hAnsi="Times New Roman" w:cs="Times New Roman"/>
+        </w:rPr>
+        <w:t>. The results were</w:t>
+      </w:r>
+      <w:r>
+        <w:rPr>
+          <w:rFonts w:ascii="Times New Roman" w:hAnsi="Times New Roman" w:cs="Times New Roman"/>
+        </w:rPr>
+        <w:t xml:space="preserve"> averaged to get a reliable value for accuracy. Moreover, to evaluate </w:t>
+      </w:r>
+      <w:r>
+        <w:rPr>
+          <w:rFonts w:ascii="Times New Roman" w:hAnsi="Times New Roman" w:cs="Times New Roman"/>
+        </w:rPr>
+        <w:t>performance improvement comparison to a baseline was necessary. Therefore,</w:t>
+      </w:r>
+      <w:r>
+        <w:rPr>
+          <w:rFonts w:ascii="Times New Roman" w:hAnsi="Times New Roman" w:cs="Times New Roman"/>
+        </w:rPr>
+        <w:t xml:space="preserve"> a majority </w:t>
       </w:r>
       <w:r>
         <w:rPr>
@@ -187,31 +261,115 @@
         <w:rPr>
           <w:rFonts w:ascii="Times New Roman" w:hAnsi="Times New Roman" w:cs="Times New Roman"/>
         </w:rPr>
-        <w:t xml:space="preserve"> was used. It </w:t>
-      </w:r>
-      <w:r>
-        <w:rPr>
-          <w:rFonts w:ascii="Times New Roman" w:hAnsi="Times New Roman" w:cs="Times New Roman"/>
-        </w:rPr>
-        <w:t>had</w:t>
-      </w:r>
-      <w:r>
-        <w:rPr>
-          <w:rFonts w:ascii="Times New Roman" w:hAnsi="Times New Roman" w:cs="Times New Roman"/>
-        </w:rPr>
-        <w:t xml:space="preserve"> an accuracy of</w:t>
-      </w:r>
-      <w:r>
-        <w:rPr>
-          <w:rFonts w:ascii="Times New Roman" w:hAnsi="Times New Roman" w:cs="Times New Roman"/>
-        </w:rPr>
-        <w:t xml:space="preserve"> 65.3%</w:t>
+        <w:t xml:space="preserve"> was used</w:t>
+      </w:r>
+      <w:r>
+        <w:rPr>
+          <w:rFonts w:ascii="Times New Roman" w:hAnsi="Times New Roman" w:cs="Times New Roman"/>
+        </w:rPr>
+        <w:t xml:space="preserve"> which had an accuracy </w:t>
+      </w:r>
+      <w:r>
+        <w:rPr>
+          <w:rFonts w:ascii="Times New Roman" w:hAnsi="Times New Roman" w:cs="Times New Roman"/>
+        </w:rPr>
+        <w:t xml:space="preserve">(taken as a baseline) </w:t>
+      </w:r>
+      <w:r>
+        <w:rPr>
+          <w:rFonts w:ascii="Times New Roman" w:hAnsi="Times New Roman" w:cs="Times New Roman"/>
+        </w:rPr>
+        <w:t xml:space="preserve">of </w:t>
+      </w:r>
+      <w:r>
+        <w:rPr>
+          <w:rFonts w:ascii="Times New Roman" w:hAnsi="Times New Roman" w:cs="Times New Roman"/>
+        </w:rPr>
+        <w:t>65.3%</w:t>
       </w:r>
       <w:r>
         <w:rPr>
           <w:rFonts w:ascii="Times New Roman" w:hAnsi="Times New Roman" w:cs="Times New Roman"/>
         </w:rPr>
         <w:t xml:space="preserve">. </w:t>
+      </w:r>
+      <w:r>
+        <w:rPr>
+          <w:rFonts w:ascii="Times New Roman" w:hAnsi="Times New Roman" w:cs="Times New Roman"/>
+        </w:rPr>
+        <w:br/>
+      </w:r>
+      <w:r>
+        <w:rPr>
+          <w:rFonts w:ascii="Times New Roman" w:hAnsi="Times New Roman" w:cs="Times New Roman"/>
+        </w:rPr>
+        <w:t xml:space="preserve">The train-test split was completed before any imputation and feature selection </w:t>
+      </w:r>
+      <w:r>
+        <w:rPr>
+          <w:rFonts w:ascii="Times New Roman" w:hAnsi="Times New Roman" w:cs="Times New Roman"/>
+        </w:rPr>
+        <w:t xml:space="preserve">to ensure that information </w:t>
+      </w:r>
+      <w:r>
+        <w:rPr>
+          <w:rFonts w:ascii="Times New Roman" w:hAnsi="Times New Roman" w:cs="Times New Roman"/>
+        </w:rPr>
+        <w:t>was not shared from the test set to the training set</w:t>
+      </w:r>
+      <w:r>
+        <w:rPr>
+          <w:rFonts w:ascii="Times New Roman" w:hAnsi="Times New Roman" w:cs="Times New Roman"/>
+        </w:rPr>
+        <w:t>.</w:t>
+      </w:r>
+      <w:r>
+        <w:rPr>
+          <w:rFonts w:ascii="Times New Roman" w:hAnsi="Times New Roman" w:cs="Times New Roman"/>
+        </w:rPr>
+        <w:t xml:space="preserve"> </w:t>
+      </w:r>
+      <w:r>
+        <w:rPr>
+          <w:rFonts w:ascii="Times New Roman" w:hAnsi="Times New Roman" w:cs="Times New Roman"/>
+        </w:rPr>
+        <w:t>Furthermore, the</w:t>
+      </w:r>
+      <w:r>
+        <w:rPr>
+          <w:rFonts w:ascii="Times New Roman" w:hAnsi="Times New Roman" w:cs="Times New Roman"/>
+        </w:rPr>
+        <w:t xml:space="preserve"> </w:t>
+      </w:r>
+      <w:r>
+        <w:rPr>
+          <w:rFonts w:ascii="Times New Roman" w:hAnsi="Times New Roman" w:cs="Times New Roman"/>
+        </w:rPr>
+        <w:t>Naïve Bayes</w:t>
+      </w:r>
+      <w:r>
+        <w:rPr>
+          <w:rFonts w:ascii="Times New Roman" w:hAnsi="Times New Roman" w:cs="Times New Roman"/>
+        </w:rPr>
+        <w:t xml:space="preserve"> classifier</w:t>
+      </w:r>
+      <w:r>
+        <w:rPr>
+          <w:rFonts w:ascii="Times New Roman" w:hAnsi="Times New Roman" w:cs="Times New Roman"/>
+        </w:rPr>
+        <w:t xml:space="preserve"> was then run after each pre-processing action to determine</w:t>
+      </w:r>
+      <w:r>
+        <w:rPr>
+          <w:rFonts w:ascii="Times New Roman" w:hAnsi="Times New Roman" w:cs="Times New Roman"/>
+        </w:rPr>
+        <w:t xml:space="preserve"> the</w:t>
+      </w:r>
+      <w:r>
+        <w:rPr>
+          <w:rFonts w:ascii="Times New Roman" w:hAnsi="Times New Roman" w:cs="Times New Roman"/>
+        </w:rPr>
+        <w:t xml:space="preserve"> increase in performance. </w:t>
       </w:r>
     </w:p>
     <w:p>
@@ -219,103 +377,33 @@
         <w:spacing w:line="240" w:lineRule="auto"/>
         <w:rPr>
           <w:rFonts w:ascii="Times New Roman" w:hAnsi="Times New Roman" w:cs="Times New Roman"/>
-        </w:rPr>
-      </w:pPr>
-      <w:r>
-        <w:rPr>
-          <w:rFonts w:ascii="Times New Roman" w:hAnsi="Times New Roman" w:cs="Times New Roman"/>
-        </w:rPr>
-        <w:t>The</w:t>
-      </w:r>
-      <w:r>
-        <w:rPr>
-          <w:rFonts w:ascii="Times New Roman" w:hAnsi="Times New Roman" w:cs="Times New Roman"/>
-        </w:rPr>
-        <w:t xml:space="preserve"> </w:t>
-      </w:r>
-      <w:r>
-        <w:rPr>
-          <w:rFonts w:ascii="Times New Roman" w:hAnsi="Times New Roman" w:cs="Times New Roman"/>
-        </w:rPr>
-        <w:t>train-test split</w:t>
-      </w:r>
-      <w:r>
-        <w:rPr>
-          <w:rFonts w:ascii="Times New Roman" w:hAnsi="Times New Roman" w:cs="Times New Roman"/>
-        </w:rPr>
-        <w:t xml:space="preserve"> was </w:t>
-      </w:r>
-      <w:r>
-        <w:rPr>
-          <w:rFonts w:ascii="Times New Roman" w:hAnsi="Times New Roman" w:cs="Times New Roman"/>
-        </w:rPr>
-        <w:t>completed</w:t>
-      </w:r>
-      <w:r>
-        <w:rPr>
-          <w:rFonts w:ascii="Times New Roman" w:hAnsi="Times New Roman" w:cs="Times New Roman"/>
-        </w:rPr>
-        <w:t xml:space="preserve"> before any imputation and feature selection</w:t>
-      </w:r>
-      <w:r>
-        <w:rPr>
-          <w:rFonts w:ascii="Times New Roman" w:hAnsi="Times New Roman" w:cs="Times New Roman"/>
-        </w:rPr>
-        <w:t xml:space="preserve"> </w:t>
-      </w:r>
-      <w:r>
-        <w:rPr>
-          <w:rFonts w:ascii="Times New Roman" w:hAnsi="Times New Roman" w:cs="Times New Roman"/>
-        </w:rPr>
-        <w:t xml:space="preserve">to ensure that information </w:t>
-      </w:r>
-      <w:r>
-        <w:rPr>
-          <w:rFonts w:ascii="Times New Roman" w:hAnsi="Times New Roman" w:cs="Times New Roman"/>
-        </w:rPr>
-        <w:t>was not shared from the test set to the training set during</w:t>
-      </w:r>
-      <w:r>
-        <w:rPr>
-          <w:rFonts w:ascii="Times New Roman" w:hAnsi="Times New Roman" w:cs="Times New Roman"/>
-        </w:rPr>
-        <w:t xml:space="preserve"> </w:t>
-      </w:r>
-      <w:r>
-        <w:rPr>
-          <w:rFonts w:ascii="Times New Roman" w:hAnsi="Times New Roman" w:cs="Times New Roman"/>
-        </w:rPr>
-        <w:t>any pre-processing</w:t>
-      </w:r>
-      <w:r>
-        <w:rPr>
-          <w:rFonts w:ascii="Times New Roman" w:hAnsi="Times New Roman" w:cs="Times New Roman"/>
-        </w:rPr>
-        <w:t>.</w:t>
-      </w:r>
-      <w:r>
-        <w:rPr>
-          <w:rFonts w:ascii="Times New Roman" w:hAnsi="Times New Roman" w:cs="Times New Roman"/>
-        </w:rPr>
-        <w:t xml:space="preserve"> The </w:t>
-      </w:r>
-      <w:r>
-        <w:rPr>
-          <w:rFonts w:ascii="Times New Roman" w:hAnsi="Times New Roman" w:cs="Times New Roman"/>
-        </w:rPr>
-        <w:t>Naïve Bayes</w:t>
-      </w:r>
-      <w:r>
-        <w:rPr>
-          <w:rFonts w:ascii="Times New Roman" w:hAnsi="Times New Roman" w:cs="Times New Roman"/>
-        </w:rPr>
-        <w:t xml:space="preserve"> classifier</w:t>
-      </w:r>
-      <w:r>
-        <w:rPr>
-          <w:rFonts w:ascii="Times New Roman" w:hAnsi="Times New Roman" w:cs="Times New Roman"/>
-        </w:rPr>
-        <w:t xml:space="preserve"> was then run after each pre-processing action to determine increase in performance. </w:t>
+          <w:i/>
+          <w:iCs/>
+        </w:rPr>
+      </w:pPr>
+      <w:r>
+        <w:rPr>
+          <w:rFonts w:ascii="Times New Roman" w:hAnsi="Times New Roman" w:cs="Times New Roman"/>
+          <w:i/>
+          <w:iCs/>
+        </w:rPr>
+        <w:t>Pre</w:t>
+      </w:r>
+      <w:r>
+        <w:rPr>
+          <w:rFonts w:ascii="Times New Roman" w:hAnsi="Times New Roman" w:cs="Times New Roman"/>
+          <w:i/>
+          <w:iCs/>
+        </w:rPr>
+        <w:t>-</w:t>
+      </w:r>
+      <w:r>
+        <w:rPr>
+          <w:rFonts w:ascii="Times New Roman" w:hAnsi="Times New Roman" w:cs="Times New Roman"/>
+          <w:i/>
+          <w:iCs/>
+        </w:rPr>
+        <w:t>processing Approach</w:t>
       </w:r>
     </w:p>
     <w:p>
@@ -323,6 +411,558 @@
         <w:spacing w:line="240" w:lineRule="auto"/>
         <w:rPr>
           <w:rFonts w:ascii="Times New Roman" w:hAnsi="Times New Roman" w:cs="Times New Roman"/>
+        </w:rPr>
+      </w:pPr>
+      <w:r>
+        <w:rPr>
+          <w:rFonts w:ascii="Times New Roman" w:hAnsi="Times New Roman" w:cs="Times New Roman"/>
+        </w:rPr>
+        <w:t xml:space="preserve">First data imputation was performed. </w:t>
+      </w:r>
+      <w:r>
+        <w:rPr>
+          <w:rFonts w:ascii="Times New Roman" w:hAnsi="Times New Roman" w:cs="Times New Roman"/>
+        </w:rPr>
+        <w:t xml:space="preserve">Two forms of imputation were tested against one </w:t>
+      </w:r>
+      <w:r>
+        <w:rPr>
+          <w:rFonts w:ascii="Times New Roman" w:hAnsi="Times New Roman" w:cs="Times New Roman"/>
+        </w:rPr>
+        <w:t>another; mean imputation and class</w:t>
+      </w:r>
+      <w:r>
+        <w:rPr>
+          <w:rFonts w:ascii="Times New Roman" w:hAnsi="Times New Roman" w:cs="Times New Roman"/>
+        </w:rPr>
+        <w:t>-</w:t>
+      </w:r>
+      <w:r>
+        <w:rPr>
+          <w:rFonts w:ascii="Times New Roman" w:hAnsi="Times New Roman" w:cs="Times New Roman"/>
+        </w:rPr>
+        <w:t xml:space="preserve">mean imputation. </w:t>
+      </w:r>
+      <w:r>
+        <w:rPr>
+          <w:rFonts w:ascii="Times New Roman" w:hAnsi="Times New Roman" w:cs="Times New Roman"/>
+        </w:rPr>
+        <w:t xml:space="preserve">In mean imputation the missing values </w:t>
+      </w:r>
+      <w:r>
+        <w:rPr>
+          <w:rFonts w:ascii="Times New Roman" w:hAnsi="Times New Roman" w:cs="Times New Roman"/>
+        </w:rPr>
+        <w:t>are</w:t>
+      </w:r>
+      <w:r>
+        <w:rPr>
+          <w:rFonts w:ascii="Times New Roman" w:hAnsi="Times New Roman" w:cs="Times New Roman"/>
+        </w:rPr>
+        <w:t xml:space="preserve"> replaced with the attribute mean</w:t>
+      </w:r>
+      <w:r>
+        <w:rPr>
+          <w:rFonts w:ascii="Times New Roman" w:hAnsi="Times New Roman" w:cs="Times New Roman"/>
+        </w:rPr>
+        <w:t>. In contrast</w:t>
+      </w:r>
+      <w:r>
+        <w:rPr>
+          <w:rFonts w:ascii="Times New Roman" w:hAnsi="Times New Roman" w:cs="Times New Roman"/>
+        </w:rPr>
+        <w:t xml:space="preserve">, </w:t>
+      </w:r>
+      <w:r>
+        <w:rPr>
+          <w:rFonts w:ascii="Times New Roman" w:hAnsi="Times New Roman" w:cs="Times New Roman"/>
+        </w:rPr>
+        <w:t>in</w:t>
+      </w:r>
+      <w:r>
+        <w:rPr>
+          <w:rFonts w:ascii="Times New Roman" w:hAnsi="Times New Roman" w:cs="Times New Roman"/>
+        </w:rPr>
+        <w:t xml:space="preserve"> </w:t>
+      </w:r>
+      <w:r>
+        <w:rPr>
+          <w:rFonts w:ascii="Times New Roman" w:hAnsi="Times New Roman" w:cs="Times New Roman"/>
+        </w:rPr>
+        <w:t>class</w:t>
+      </w:r>
+      <w:r>
+        <w:rPr>
+          <w:rFonts w:ascii="Times New Roman" w:hAnsi="Times New Roman" w:cs="Times New Roman"/>
+        </w:rPr>
+        <w:t>-</w:t>
+      </w:r>
+      <w:r>
+        <w:rPr>
+          <w:rFonts w:ascii="Times New Roman" w:hAnsi="Times New Roman" w:cs="Times New Roman"/>
+        </w:rPr>
+        <w:t>mean imputation</w:t>
+      </w:r>
+      <w:r>
+        <w:rPr>
+          <w:rFonts w:ascii="Times New Roman" w:hAnsi="Times New Roman" w:cs="Times New Roman"/>
+        </w:rPr>
+        <w:t xml:space="preserve"> missing values </w:t>
+      </w:r>
+      <w:r>
+        <w:rPr>
+          <w:rFonts w:ascii="Times New Roman" w:hAnsi="Times New Roman" w:cs="Times New Roman"/>
+        </w:rPr>
+        <w:t xml:space="preserve">are subset by class and </w:t>
+      </w:r>
+      <w:r>
+        <w:rPr>
+          <w:rFonts w:ascii="Times New Roman" w:hAnsi="Times New Roman" w:cs="Times New Roman"/>
+        </w:rPr>
+        <w:t xml:space="preserve">replaced with the attribute mean </w:t>
+      </w:r>
+      <w:r>
+        <w:rPr>
+          <w:rFonts w:ascii="Times New Roman" w:hAnsi="Times New Roman" w:cs="Times New Roman"/>
+        </w:rPr>
+        <w:t xml:space="preserve">of the </w:t>
+      </w:r>
+      <w:r>
+        <w:rPr>
+          <w:rFonts w:ascii="Times New Roman" w:hAnsi="Times New Roman" w:cs="Times New Roman"/>
+        </w:rPr>
+        <w:t>class</w:t>
+      </w:r>
+      <w:r>
+        <w:rPr>
+          <w:rFonts w:ascii="Times New Roman" w:hAnsi="Times New Roman" w:cs="Times New Roman"/>
+        </w:rPr>
+        <w:t xml:space="preserve">. </w:t>
+      </w:r>
+      <w:r>
+        <w:rPr>
+          <w:rFonts w:ascii="Times New Roman" w:hAnsi="Times New Roman" w:cs="Times New Roman"/>
+        </w:rPr>
+        <w:t xml:space="preserve">Table </w:t>
+      </w:r>
+      <w:r>
+        <w:rPr>
+          <w:rFonts w:ascii="Times New Roman" w:hAnsi="Times New Roman" w:cs="Times New Roman"/>
+        </w:rPr>
+        <w:t>1</w:t>
+      </w:r>
+      <w:r>
+        <w:rPr>
+          <w:rFonts w:ascii="Times New Roman" w:hAnsi="Times New Roman" w:cs="Times New Roman"/>
+        </w:rPr>
+        <w:t xml:space="preserve"> and Table </w:t>
+      </w:r>
+      <w:r>
+        <w:rPr>
+          <w:rFonts w:ascii="Times New Roman" w:hAnsi="Times New Roman" w:cs="Times New Roman"/>
+        </w:rPr>
+        <w:t>2</w:t>
+      </w:r>
+      <w:r>
+        <w:rPr>
+          <w:rFonts w:ascii="Times New Roman" w:hAnsi="Times New Roman" w:cs="Times New Roman"/>
+        </w:rPr>
+        <w:t xml:space="preserve"> below </w:t>
+      </w:r>
+      <w:r>
+        <w:rPr>
+          <w:rFonts w:ascii="Times New Roman" w:hAnsi="Times New Roman" w:cs="Times New Roman"/>
+        </w:rPr>
+        <w:t>show that mean</w:t>
+      </w:r>
+      <w:r>
+        <w:rPr>
+          <w:rFonts w:ascii="Times New Roman" w:hAnsi="Times New Roman" w:cs="Times New Roman"/>
+        </w:rPr>
+        <w:t xml:space="preserve"> imputation </w:t>
+      </w:r>
+      <w:r>
+        <w:rPr>
+          <w:rFonts w:ascii="Times New Roman" w:hAnsi="Times New Roman" w:cs="Times New Roman"/>
+        </w:rPr>
+        <w:t xml:space="preserve">and class-mean imputation </w:t>
+      </w:r>
+      <w:r>
+        <w:rPr>
+          <w:rFonts w:ascii="Times New Roman" w:hAnsi="Times New Roman" w:cs="Times New Roman"/>
+        </w:rPr>
+        <w:t>have</w:t>
+      </w:r>
+      <w:r>
+        <w:rPr>
+          <w:rFonts w:ascii="Times New Roman" w:hAnsi="Times New Roman" w:cs="Times New Roman"/>
+        </w:rPr>
+        <w:t xml:space="preserve"> similar </w:t>
+      </w:r>
+      <w:r>
+        <w:rPr>
+          <w:rFonts w:ascii="Times New Roman" w:hAnsi="Times New Roman" w:cs="Times New Roman"/>
+        </w:rPr>
+        <w:t xml:space="preserve">performance </w:t>
+      </w:r>
+      <w:r>
+        <w:rPr>
+          <w:rFonts w:ascii="Times New Roman" w:hAnsi="Times New Roman" w:cs="Times New Roman"/>
+        </w:rPr>
+        <w:t xml:space="preserve">and </w:t>
+      </w:r>
+      <w:r>
+        <w:rPr>
+          <w:rFonts w:ascii="Times New Roman" w:hAnsi="Times New Roman" w:cs="Times New Roman"/>
+        </w:rPr>
+        <w:t xml:space="preserve">are only </w:t>
+      </w:r>
+      <w:r>
+        <w:rPr>
+          <w:rFonts w:ascii="Times New Roman" w:hAnsi="Times New Roman" w:cs="Times New Roman"/>
+        </w:rPr>
+        <w:t>marginally better than baseline</w:t>
+      </w:r>
+      <w:r>
+        <w:rPr>
+          <w:rFonts w:ascii="Times New Roman" w:hAnsi="Times New Roman" w:cs="Times New Roman"/>
+        </w:rPr>
+        <w:t xml:space="preserve">. </w:t>
+      </w:r>
+      <w:r>
+        <w:rPr>
+          <w:rFonts w:ascii="Times New Roman" w:hAnsi="Times New Roman" w:cs="Times New Roman"/>
+        </w:rPr>
+        <w:t xml:space="preserve">This may be because </w:t>
+      </w:r>
+      <w:r>
+        <w:rPr>
+          <w:rFonts w:ascii="Times New Roman" w:hAnsi="Times New Roman" w:cs="Times New Roman"/>
+        </w:rPr>
+        <w:t xml:space="preserve">there are </w:t>
+      </w:r>
+      <w:r>
+        <w:rPr>
+          <w:rFonts w:ascii="Times New Roman" w:hAnsi="Times New Roman" w:cs="Times New Roman"/>
+        </w:rPr>
+        <w:t xml:space="preserve">still </w:t>
+      </w:r>
+      <w:r>
+        <w:rPr>
+          <w:rFonts w:ascii="Times New Roman" w:hAnsi="Times New Roman" w:cs="Times New Roman"/>
+        </w:rPr>
+        <w:t xml:space="preserve">many irrelevant features </w:t>
+      </w:r>
+      <w:r>
+        <w:rPr>
+          <w:rFonts w:ascii="Times New Roman" w:hAnsi="Times New Roman" w:cs="Times New Roman"/>
+        </w:rPr>
+        <w:t xml:space="preserve">within the dataset, </w:t>
+      </w:r>
+      <w:r>
+        <w:rPr>
+          <w:rFonts w:ascii="Times New Roman" w:hAnsi="Times New Roman" w:cs="Times New Roman"/>
+        </w:rPr>
+        <w:t xml:space="preserve">making it </w:t>
+      </w:r>
+      <w:r>
+        <w:rPr>
+          <w:rFonts w:ascii="Times New Roman" w:hAnsi="Times New Roman" w:cs="Times New Roman"/>
+        </w:rPr>
+        <w:t>difficult</w:t>
+      </w:r>
+      <w:r>
+        <w:rPr>
+          <w:rFonts w:ascii="Times New Roman" w:hAnsi="Times New Roman" w:cs="Times New Roman"/>
+        </w:rPr>
+        <w:t xml:space="preserve"> for the classifier to pick up a </w:t>
+      </w:r>
+      <w:bookmarkStart w:id="0" w:name="_GoBack"/>
+      <w:bookmarkEnd w:id="0"/>
+      <w:r>
+        <w:rPr>
+          <w:rFonts w:ascii="Times New Roman" w:hAnsi="Times New Roman" w:cs="Times New Roman"/>
+        </w:rPr>
+        <w:t xml:space="preserve">signal.  </w:t>
+      </w:r>
+    </w:p>
+    <w:p>
+      <w:pPr>
+        <w:spacing w:line="240" w:lineRule="auto"/>
+        <w:rPr>
+          <w:rFonts w:ascii="Times New Roman" w:hAnsi="Times New Roman" w:cs="Times New Roman"/>
+        </w:rPr>
+      </w:pPr>
+      <w:r>
+        <w:rPr>
+          <w:rFonts w:ascii="Times New Roman" w:hAnsi="Times New Roman" w:cs="Times New Roman"/>
+        </w:rPr>
+        <w:t>Therefore,</w:t>
+      </w:r>
+      <w:r>
+        <w:rPr>
+          <w:rFonts w:ascii="Times New Roman" w:hAnsi="Times New Roman" w:cs="Times New Roman"/>
+        </w:rPr>
+        <w:t xml:space="preserve"> after</w:t>
+      </w:r>
+      <w:r>
+        <w:rPr>
+          <w:rFonts w:ascii="Times New Roman" w:hAnsi="Times New Roman" w:cs="Times New Roman"/>
+        </w:rPr>
+        <w:t xml:space="preserve"> imputation</w:t>
+      </w:r>
+      <w:r>
+        <w:rPr>
+          <w:rFonts w:ascii="Times New Roman" w:hAnsi="Times New Roman" w:cs="Times New Roman"/>
+        </w:rPr>
+        <w:t>,</w:t>
+      </w:r>
+      <w:r>
+        <w:rPr>
+          <w:rFonts w:ascii="Times New Roman" w:hAnsi="Times New Roman" w:cs="Times New Roman"/>
+        </w:rPr>
+        <w:t xml:space="preserve"> f</w:t>
+      </w:r>
+      <w:r>
+        <w:rPr>
+          <w:rFonts w:ascii="Times New Roman" w:hAnsi="Times New Roman" w:cs="Times New Roman"/>
+        </w:rPr>
+        <w:t xml:space="preserve">eature selection using </w:t>
+      </w:r>
+      <w:r>
+        <w:rPr>
+          <w:rFonts w:ascii="Times New Roman" w:hAnsi="Times New Roman" w:cs="Times New Roman"/>
+        </w:rPr>
+        <w:t>ReliefF</w:t>
+      </w:r>
+      <w:r>
+        <w:rPr>
+          <w:rFonts w:ascii="Times New Roman" w:hAnsi="Times New Roman" w:cs="Times New Roman"/>
+        </w:rPr>
+        <w:t xml:space="preserve"> </w:t>
+      </w:r>
+      <w:r>
+        <w:rPr>
+          <w:rFonts w:ascii="Times New Roman" w:hAnsi="Times New Roman" w:cs="Times New Roman"/>
+        </w:rPr>
+        <w:t xml:space="preserve">was </w:t>
+      </w:r>
+      <w:r>
+        <w:rPr>
+          <w:rFonts w:ascii="Times New Roman" w:hAnsi="Times New Roman" w:cs="Times New Roman"/>
+        </w:rPr>
+        <w:t>performed on both sets of</w:t>
+      </w:r>
+      <w:r>
+        <w:rPr>
+          <w:rFonts w:ascii="Times New Roman" w:hAnsi="Times New Roman" w:cs="Times New Roman"/>
+        </w:rPr>
+        <w:t xml:space="preserve"> imputed </w:t>
+      </w:r>
+      <w:r>
+        <w:rPr>
+          <w:rFonts w:ascii="Times New Roman" w:hAnsi="Times New Roman" w:cs="Times New Roman"/>
+        </w:rPr>
+        <w:t>attributes</w:t>
+      </w:r>
+      <w:r>
+        <w:rPr>
+          <w:rFonts w:ascii="Times New Roman" w:hAnsi="Times New Roman" w:cs="Times New Roman"/>
+        </w:rPr>
+        <w:t>.</w:t>
+      </w:r>
+      <w:r>
+        <w:rPr>
+          <w:rFonts w:ascii="Times New Roman" w:hAnsi="Times New Roman" w:cs="Times New Roman"/>
+        </w:rPr>
+        <w:t xml:space="preserve"> </w:t>
+      </w:r>
+      <w:r>
+        <w:rPr>
+          <w:rFonts w:ascii="Times New Roman" w:hAnsi="Times New Roman" w:cs="Times New Roman"/>
+        </w:rPr>
+        <w:t xml:space="preserve">Table </w:t>
+      </w:r>
+      <w:r>
+        <w:rPr>
+          <w:rFonts w:ascii="Times New Roman" w:hAnsi="Times New Roman" w:cs="Times New Roman"/>
+        </w:rPr>
+        <w:t>2</w:t>
+      </w:r>
+      <w:r>
+        <w:rPr>
+          <w:rFonts w:ascii="Times New Roman" w:hAnsi="Times New Roman" w:cs="Times New Roman"/>
+        </w:rPr>
+        <w:t xml:space="preserve"> shows that </w:t>
+      </w:r>
+      <w:r>
+        <w:rPr>
+          <w:rFonts w:ascii="Times New Roman" w:hAnsi="Times New Roman" w:cs="Times New Roman"/>
+        </w:rPr>
+        <w:t>feature</w:t>
+      </w:r>
+      <w:r>
+        <w:rPr>
+          <w:rFonts w:ascii="Times New Roman" w:hAnsi="Times New Roman" w:cs="Times New Roman"/>
+        </w:rPr>
+        <w:t xml:space="preserve"> selection on the </w:t>
+      </w:r>
+      <w:r>
+        <w:rPr>
+          <w:rFonts w:ascii="Times New Roman" w:hAnsi="Times New Roman" w:cs="Times New Roman"/>
+        </w:rPr>
+        <w:t>class</w:t>
+      </w:r>
+      <w:r>
+        <w:rPr>
+          <w:rFonts w:ascii="Times New Roman" w:hAnsi="Times New Roman" w:cs="Times New Roman"/>
+        </w:rPr>
+        <w:t>-</w:t>
+      </w:r>
+      <w:r>
+        <w:rPr>
+          <w:rFonts w:ascii="Times New Roman" w:hAnsi="Times New Roman" w:cs="Times New Roman"/>
+        </w:rPr>
+        <w:t xml:space="preserve">mean imputed features </w:t>
+      </w:r>
+      <w:r>
+        <w:rPr>
+          <w:rFonts w:ascii="Times New Roman" w:hAnsi="Times New Roman" w:cs="Times New Roman"/>
+        </w:rPr>
+        <w:t>greatly</w:t>
+      </w:r>
+      <w:r>
+        <w:rPr>
+          <w:rFonts w:ascii="Times New Roman" w:hAnsi="Times New Roman" w:cs="Times New Roman"/>
+        </w:rPr>
+        <w:t xml:space="preserve"> increased performance </w:t>
+      </w:r>
+      <w:r>
+        <w:rPr>
+          <w:rFonts w:ascii="Times New Roman" w:hAnsi="Times New Roman" w:cs="Times New Roman"/>
+        </w:rPr>
+        <w:t>relative to the</w:t>
+      </w:r>
+      <w:r>
+        <w:rPr>
+          <w:rFonts w:ascii="Times New Roman" w:hAnsi="Times New Roman" w:cs="Times New Roman"/>
+        </w:rPr>
+        <w:t xml:space="preserve"> mean imputed features</w:t>
+      </w:r>
+      <w:r>
+        <w:rPr>
+          <w:rFonts w:ascii="Times New Roman" w:hAnsi="Times New Roman" w:cs="Times New Roman"/>
+        </w:rPr>
+        <w:t xml:space="preserve"> (shown in Table </w:t>
+      </w:r>
+      <w:r>
+        <w:rPr>
+          <w:rFonts w:ascii="Times New Roman" w:hAnsi="Times New Roman" w:cs="Times New Roman"/>
+        </w:rPr>
+        <w:t>1</w:t>
+      </w:r>
+      <w:r>
+        <w:rPr>
+          <w:rFonts w:ascii="Times New Roman" w:hAnsi="Times New Roman" w:cs="Times New Roman"/>
+        </w:rPr>
+        <w:t>)</w:t>
+      </w:r>
+      <w:r>
+        <w:rPr>
+          <w:rFonts w:ascii="Times New Roman" w:hAnsi="Times New Roman" w:cs="Times New Roman"/>
+        </w:rPr>
+        <w:t xml:space="preserve">. </w:t>
+      </w:r>
+      <w:r>
+        <w:rPr>
+          <w:rFonts w:ascii="Times New Roman" w:hAnsi="Times New Roman" w:cs="Times New Roman"/>
+        </w:rPr>
+        <w:t xml:space="preserve"> </w:t>
+      </w:r>
+      <w:r>
+        <w:rPr>
+          <w:rFonts w:ascii="Times New Roman" w:hAnsi="Times New Roman" w:cs="Times New Roman"/>
+        </w:rPr>
+        <w:t>This</w:t>
+      </w:r>
+      <w:r>
+        <w:rPr>
+          <w:rFonts w:ascii="Times New Roman" w:hAnsi="Times New Roman" w:cs="Times New Roman"/>
+        </w:rPr>
+        <w:t xml:space="preserve"> proves that the irrelevant features </w:t>
+      </w:r>
+      <w:r>
+        <w:rPr>
+          <w:rFonts w:ascii="Times New Roman" w:hAnsi="Times New Roman" w:cs="Times New Roman"/>
+        </w:rPr>
+        <w:t>were deterring performance</w:t>
+      </w:r>
+      <w:r>
+        <w:rPr>
+          <w:rFonts w:ascii="Times New Roman" w:hAnsi="Times New Roman" w:cs="Times New Roman"/>
+        </w:rPr>
+        <w:t xml:space="preserve"> (in the case of the class-mean impute</w:t>
+      </w:r>
+      <w:r>
+        <w:rPr>
+          <w:rFonts w:ascii="Times New Roman" w:hAnsi="Times New Roman" w:cs="Times New Roman"/>
+        </w:rPr>
+        <w:t xml:space="preserve">d </w:t>
+      </w:r>
+      <w:r>
+        <w:rPr>
+          <w:rFonts w:ascii="Times New Roman" w:hAnsi="Times New Roman" w:cs="Times New Roman"/>
+        </w:rPr>
+        <w:t>features)</w:t>
+      </w:r>
+      <w:r>
+        <w:rPr>
+          <w:rFonts w:ascii="Times New Roman" w:hAnsi="Times New Roman" w:cs="Times New Roman"/>
+        </w:rPr>
+        <w:t xml:space="preserve"> making it hard for the classifier to </w:t>
+      </w:r>
+      <w:r>
+        <w:rPr>
+          <w:rFonts w:ascii="Times New Roman" w:hAnsi="Times New Roman" w:cs="Times New Roman"/>
+        </w:rPr>
+        <w:t>capture the underlying pattern in the data</w:t>
+      </w:r>
+      <w:r>
+        <w:rPr>
+          <w:rFonts w:ascii="Times New Roman" w:hAnsi="Times New Roman" w:cs="Times New Roman"/>
+        </w:rPr>
+        <w:t>.</w:t>
+      </w:r>
+      <w:r>
+        <w:rPr>
+          <w:rFonts w:ascii="Times New Roman" w:hAnsi="Times New Roman" w:cs="Times New Roman"/>
+        </w:rPr>
+        <w:t xml:space="preserve"> Furthermore, the low accuracy when using the mean-imputed features indicates</w:t>
+      </w:r>
+      <w:r>
+        <w:rPr>
+          <w:rFonts w:ascii="Times New Roman" w:hAnsi="Times New Roman" w:cs="Times New Roman"/>
+        </w:rPr>
+        <w:t xml:space="preserve"> that the attribute mean is different between the classes and thus </w:t>
+      </w:r>
+      <w:r>
+        <w:rPr>
+          <w:rFonts w:ascii="Times New Roman" w:hAnsi="Times New Roman" w:cs="Times New Roman"/>
+        </w:rPr>
+        <w:t xml:space="preserve">when </w:t>
+      </w:r>
+      <w:r>
+        <w:rPr>
+          <w:rFonts w:ascii="Times New Roman" w:hAnsi="Times New Roman" w:cs="Times New Roman"/>
+        </w:rPr>
+        <w:t>using the same attribute mean for both classes the signal is disrupted.</w:t>
+      </w:r>
+    </w:p>
+    <w:p>
+      <w:pPr>
+        <w:spacing w:line="240" w:lineRule="auto"/>
+        <w:rPr>
+          <w:rFonts w:ascii="Times New Roman" w:hAnsi="Times New Roman" w:cs="Times New Roman"/>
           <w:i/>
           <w:iCs/>
         </w:rPr>
@@ -333,23 +973,7 @@
           <w:i/>
           <w:iCs/>
         </w:rPr>
-        <w:t>Pre</w:t>
-      </w:r>
-      <w:r>
-        <w:rPr>
-          <w:rFonts w:ascii="Times New Roman" w:hAnsi="Times New Roman" w:cs="Times New Roman"/>
-          <w:i/>
-          <w:iCs/>
-        </w:rPr>
-        <w:t>-</w:t>
-      </w:r>
-      <w:r>
-        <w:rPr>
-          <w:rFonts w:ascii="Times New Roman" w:hAnsi="Times New Roman" w:cs="Times New Roman"/>
-          <w:i/>
-          <w:iCs/>
-        </w:rPr>
-        <w:t>processing Approach</w:t>
+        <w:t>Top 5 Feature Selection</w:t>
       </w:r>
     </w:p>
     <w:p>
@@ -363,31 +987,25 @@
         <w:rPr>
           <w:rFonts w:ascii="Times New Roman" w:hAnsi="Times New Roman" w:cs="Times New Roman"/>
         </w:rPr>
-        <w:t xml:space="preserve">First data imputation was performed. </w:t>
-      </w:r>
-      <w:r>
-        <w:rPr>
-          <w:rFonts w:ascii="Times New Roman" w:hAnsi="Times New Roman" w:cs="Times New Roman"/>
-        </w:rPr>
-        <w:t xml:space="preserve">Two forms of imputation were tested against one </w:t>
-      </w:r>
-      <w:r>
-        <w:rPr>
-          <w:rFonts w:ascii="Times New Roman" w:hAnsi="Times New Roman" w:cs="Times New Roman"/>
-        </w:rPr>
-        <w:t xml:space="preserve">another; </w:t>
-      </w:r>
-      <w:r>
-        <w:rPr>
-          <w:rFonts w:ascii="Times New Roman" w:hAnsi="Times New Roman" w:cs="Times New Roman"/>
-        </w:rPr>
-        <w:t xml:space="preserve">overall </w:t>
-      </w:r>
-      <w:r>
-        <w:rPr>
-          <w:rFonts w:ascii="Times New Roman" w:hAnsi="Times New Roman" w:cs="Times New Roman"/>
-        </w:rPr>
-        <w:t>mean imputation and class</w:t>
+        <w:t xml:space="preserve">ReliefF </w:t>
+      </w:r>
+      <w:r>
+        <w:rPr>
+          <w:rFonts w:ascii="Times New Roman" w:hAnsi="Times New Roman" w:cs="Times New Roman"/>
+        </w:rPr>
+        <w:t xml:space="preserve">calculates a weight for each feature </w:t>
+      </w:r>
+      <w:r>
+        <w:rPr>
+          <w:rFonts w:ascii="Times New Roman" w:hAnsi="Times New Roman" w:cs="Times New Roman"/>
+        </w:rPr>
+        <w:t xml:space="preserve">which </w:t>
+      </w:r>
+      <w:r>
+        <w:rPr>
+          <w:rFonts w:ascii="Times New Roman" w:hAnsi="Times New Roman" w:cs="Times New Roman"/>
+        </w:rPr>
+        <w:t>corresponds to the importance of the feature.</w:t>
       </w:r>
       <w:r>
         <w:rPr>
@@ -399,55 +1017,133 @@
         <w:rPr>
           <w:rFonts w:ascii="Times New Roman" w:hAnsi="Times New Roman" w:cs="Times New Roman"/>
         </w:rPr>
-        <w:t xml:space="preserve">mean imputation. </w:t>
-      </w:r>
-      <w:r>
-        <w:rPr>
-          <w:rFonts w:ascii="Times New Roman" w:hAnsi="Times New Roman" w:cs="Times New Roman"/>
-        </w:rPr>
-        <w:t>In overall mean imputation the missing values are replaced with the attribute mean</w:t>
-      </w:r>
-      <w:r>
-        <w:rPr>
-          <w:rFonts w:ascii="Times New Roman" w:hAnsi="Times New Roman" w:cs="Times New Roman"/>
-        </w:rPr>
-        <w:t>. In contrast in class mean imputation</w:t>
-      </w:r>
-      <w:r>
-        <w:rPr>
-          <w:rFonts w:ascii="Times New Roman" w:hAnsi="Times New Roman" w:cs="Times New Roman"/>
-        </w:rPr>
-        <w:t xml:space="preserve"> missing values within a class are replaced with the attribute mean of that class. </w:t>
-      </w:r>
-      <w:r>
-        <w:rPr>
-          <w:rFonts w:ascii="Times New Roman" w:hAnsi="Times New Roman" w:cs="Times New Roman"/>
-        </w:rPr>
-        <w:t xml:space="preserve">The table below shows that class and mean imputation are </w:t>
-      </w:r>
-      <w:r>
-        <w:rPr>
-          <w:rFonts w:ascii="Times New Roman" w:hAnsi="Times New Roman" w:cs="Times New Roman"/>
-        </w:rPr>
-        <w:t xml:space="preserve">relatively similar </w:t>
-      </w:r>
-      <w:r>
-        <w:rPr>
-          <w:rFonts w:ascii="Times New Roman" w:hAnsi="Times New Roman" w:cs="Times New Roman"/>
-        </w:rPr>
-        <w:t xml:space="preserve">and only marginally better than baseline performance </w:t>
-      </w:r>
-      <w:r>
-        <w:rPr>
-          <w:rFonts w:ascii="Times New Roman" w:hAnsi="Times New Roman" w:cs="Times New Roman"/>
-        </w:rPr>
-        <w:t xml:space="preserve">when performed on their own (66.1% versus 67.6%). </w:t>
-      </w:r>
-      <w:r>
-        <w:rPr>
-          <w:rFonts w:ascii="Times New Roman" w:hAnsi="Times New Roman" w:cs="Times New Roman"/>
-        </w:rPr>
-        <w:t xml:space="preserve"> This is because there are still so many irrelevant features which are making it hard for the classifier to pick up a signal.  </w:t>
+        <w:t xml:space="preserve">Therefore, the ReliefF weight vector was used to determine the most important features. </w:t>
+      </w:r>
+      <w:r>
+        <w:rPr>
+          <w:rFonts w:ascii="Times New Roman" w:hAnsi="Times New Roman" w:cs="Times New Roman"/>
+        </w:rPr>
+        <w:t xml:space="preserve">Using this weight vector, the features were ranked </w:t>
+      </w:r>
+      <w:r>
+        <w:rPr>
+          <w:rFonts w:ascii="Times New Roman" w:hAnsi="Times New Roman" w:cs="Times New Roman"/>
+        </w:rPr>
+        <w:t xml:space="preserve">across </w:t>
+      </w:r>
+      <w:r>
+        <w:rPr>
+          <w:rFonts w:ascii="Times New Roman" w:hAnsi="Times New Roman" w:cs="Times New Roman"/>
+        </w:rPr>
+        <w:t>each cross-validation run. The top 5 features within each run were extracted</w:t>
+      </w:r>
+      <w:r>
+        <w:rPr>
+          <w:rFonts w:ascii="Times New Roman" w:hAnsi="Times New Roman" w:cs="Times New Roman"/>
+        </w:rPr>
+        <w:t xml:space="preserve">. The counts of these features were taken and placed within a ranking list. </w:t>
+      </w:r>
+      <w:r>
+        <w:rPr>
+          <w:rFonts w:ascii="Times New Roman" w:hAnsi="Times New Roman" w:cs="Times New Roman"/>
+        </w:rPr>
+        <w:t>This list (</w:t>
+      </w:r>
+      <w:r>
+        <w:rPr>
+          <w:rFonts w:ascii="Times New Roman" w:hAnsi="Times New Roman" w:cs="Times New Roman"/>
+        </w:rPr>
+        <w:t xml:space="preserve">shown in </w:t>
+      </w:r>
+      <w:r>
+        <w:rPr>
+          <w:rFonts w:ascii="Times New Roman" w:hAnsi="Times New Roman" w:cs="Times New Roman"/>
+        </w:rPr>
+        <w:t>T</w:t>
+      </w:r>
+      <w:r>
+        <w:rPr>
+          <w:rFonts w:ascii="Times New Roman" w:hAnsi="Times New Roman" w:cs="Times New Roman"/>
+        </w:rPr>
+        <w:t xml:space="preserve">able 3) was used </w:t>
+      </w:r>
+      <w:r>
+        <w:rPr>
+          <w:rFonts w:ascii="Times New Roman" w:hAnsi="Times New Roman" w:cs="Times New Roman"/>
+        </w:rPr>
+        <w:t>to find the overall top 5</w:t>
+      </w:r>
+      <w:r>
+        <w:rPr>
+          <w:rFonts w:ascii="Times New Roman" w:hAnsi="Times New Roman" w:cs="Times New Roman"/>
+        </w:rPr>
+        <w:t xml:space="preserve"> features</w:t>
+      </w:r>
+      <w:r>
+        <w:rPr>
+          <w:rFonts w:ascii="Times New Roman" w:hAnsi="Times New Roman" w:cs="Times New Roman"/>
+        </w:rPr>
+        <w:t xml:space="preserve">. </w:t>
+      </w:r>
+      <w:r>
+        <w:rPr>
+          <w:rFonts w:ascii="Times New Roman" w:hAnsi="Times New Roman" w:cs="Times New Roman"/>
+        </w:rPr>
+        <w:t xml:space="preserve">This method was </w:t>
+      </w:r>
+      <w:r>
+        <w:rPr>
+          <w:rFonts w:ascii="Times New Roman" w:hAnsi="Times New Roman" w:cs="Times New Roman"/>
+        </w:rPr>
+        <w:t>necessary</w:t>
+      </w:r>
+      <w:r>
+        <w:rPr>
+          <w:rFonts w:ascii="Times New Roman" w:hAnsi="Times New Roman" w:cs="Times New Roman"/>
+        </w:rPr>
+        <w:t xml:space="preserve"> </w:t>
+      </w:r>
+      <w:r>
+        <w:rPr>
+          <w:rFonts w:ascii="Times New Roman" w:hAnsi="Times New Roman" w:cs="Times New Roman"/>
+        </w:rPr>
+        <w:t>because e</w:t>
+      </w:r>
+      <w:r>
+        <w:rPr>
+          <w:rFonts w:ascii="Times New Roman" w:hAnsi="Times New Roman" w:cs="Times New Roman"/>
+        </w:rPr>
+        <w:t>ach time ReliefF is performed it produces a different ranking order of the features</w:t>
+      </w:r>
+      <w:r>
+        <w:rPr>
+          <w:rFonts w:ascii="Times New Roman" w:hAnsi="Times New Roman" w:cs="Times New Roman"/>
+        </w:rPr>
+        <w:t xml:space="preserve"> as a result of the randomised nature of the train test split.</w:t>
+      </w:r>
+      <w:r>
+        <w:rPr>
+          <w:rFonts w:ascii="Times New Roman" w:hAnsi="Times New Roman" w:cs="Times New Roman"/>
+        </w:rPr>
+        <w:t xml:space="preserve"> Therefore, by creating </w:t>
+      </w:r>
+      <w:r>
+        <w:rPr>
+          <w:rFonts w:ascii="Times New Roman" w:hAnsi="Times New Roman" w:cs="Times New Roman"/>
+        </w:rPr>
+        <w:t>a</w:t>
+      </w:r>
+      <w:r>
+        <w:rPr>
+          <w:rFonts w:ascii="Times New Roman" w:hAnsi="Times New Roman" w:cs="Times New Roman"/>
+        </w:rPr>
+        <w:t xml:space="preserve"> </w:t>
+      </w:r>
+      <w:r>
+        <w:rPr>
+          <w:rFonts w:ascii="Times New Roman" w:hAnsi="Times New Roman" w:cs="Times New Roman"/>
+        </w:rPr>
+        <w:t xml:space="preserve">ranking list across all the cross-validation runs, features that are truly important should appear frequently. </w:t>
       </w:r>
     </w:p>
     <w:p>
@@ -461,187 +1157,7 @@
         <w:rPr>
           <w:rFonts w:ascii="Times New Roman" w:hAnsi="Times New Roman" w:cs="Times New Roman"/>
         </w:rPr>
-        <w:t>Therefore,</w:t>
-      </w:r>
-      <w:r>
-        <w:rPr>
-          <w:rFonts w:ascii="Times New Roman" w:hAnsi="Times New Roman" w:cs="Times New Roman"/>
-        </w:rPr>
-        <w:t xml:space="preserve"> after</w:t>
-      </w:r>
-      <w:r>
-        <w:rPr>
-          <w:rFonts w:ascii="Times New Roman" w:hAnsi="Times New Roman" w:cs="Times New Roman"/>
-        </w:rPr>
-        <w:t xml:space="preserve"> imputation</w:t>
-      </w:r>
-      <w:r>
-        <w:rPr>
-          <w:rFonts w:ascii="Times New Roman" w:hAnsi="Times New Roman" w:cs="Times New Roman"/>
-        </w:rPr>
-        <w:t>,</w:t>
-      </w:r>
-      <w:r>
-        <w:rPr>
-          <w:rFonts w:ascii="Times New Roman" w:hAnsi="Times New Roman" w:cs="Times New Roman"/>
-        </w:rPr>
-        <w:t xml:space="preserve"> f</w:t>
-      </w:r>
-      <w:r>
-        <w:rPr>
-          <w:rFonts w:ascii="Times New Roman" w:hAnsi="Times New Roman" w:cs="Times New Roman"/>
-        </w:rPr>
-        <w:t xml:space="preserve">eature selection using </w:t>
-      </w:r>
-      <w:r>
-        <w:rPr>
-          <w:rFonts w:ascii="Times New Roman" w:hAnsi="Times New Roman" w:cs="Times New Roman"/>
-        </w:rPr>
-        <w:t>ReliefF</w:t>
-      </w:r>
-      <w:r>
-        <w:rPr>
-          <w:rFonts w:ascii="Times New Roman" w:hAnsi="Times New Roman" w:cs="Times New Roman"/>
-        </w:rPr>
-        <w:t xml:space="preserve"> </w:t>
-      </w:r>
-      <w:r>
-        <w:rPr>
-          <w:rFonts w:ascii="Times New Roman" w:hAnsi="Times New Roman" w:cs="Times New Roman"/>
-        </w:rPr>
-        <w:t xml:space="preserve">was </w:t>
-      </w:r>
-      <w:r>
-        <w:rPr>
-          <w:rFonts w:ascii="Times New Roman" w:hAnsi="Times New Roman" w:cs="Times New Roman"/>
-        </w:rPr>
-        <w:t>performed on both sets of</w:t>
-      </w:r>
-      <w:r>
-        <w:rPr>
-          <w:rFonts w:ascii="Times New Roman" w:hAnsi="Times New Roman" w:cs="Times New Roman"/>
-        </w:rPr>
-        <w:t xml:space="preserve"> imputed </w:t>
-      </w:r>
-      <w:r>
-        <w:rPr>
-          <w:rFonts w:ascii="Times New Roman" w:hAnsi="Times New Roman" w:cs="Times New Roman"/>
-        </w:rPr>
-        <w:t>features.</w:t>
-      </w:r>
-      <w:r>
-        <w:rPr>
-          <w:rFonts w:ascii="Times New Roman" w:hAnsi="Times New Roman" w:cs="Times New Roman"/>
-        </w:rPr>
-        <w:t xml:space="preserve"> </w:t>
-      </w:r>
-      <w:r>
-        <w:rPr>
-          <w:rFonts w:ascii="Times New Roman" w:hAnsi="Times New Roman" w:cs="Times New Roman"/>
-        </w:rPr>
-        <w:t xml:space="preserve">From the table below, </w:t>
-      </w:r>
-      <w:r>
-        <w:rPr>
-          <w:rFonts w:ascii="Times New Roman" w:hAnsi="Times New Roman" w:cs="Times New Roman"/>
-        </w:rPr>
-        <w:t>it can be observed that feature</w:t>
-      </w:r>
-      <w:r>
-        <w:rPr>
-          <w:rFonts w:ascii="Times New Roman" w:hAnsi="Times New Roman" w:cs="Times New Roman"/>
-        </w:rPr>
-        <w:t xml:space="preserve"> selection on the </w:t>
-      </w:r>
-      <w:r>
-        <w:rPr>
-          <w:rFonts w:ascii="Times New Roman" w:hAnsi="Times New Roman" w:cs="Times New Roman"/>
-        </w:rPr>
-        <w:t xml:space="preserve">class mean imputed features is increased performance significantly more than the overall mean imputed features. </w:t>
-      </w:r>
-      <w:r>
-        <w:rPr>
-          <w:rFonts w:ascii="Times New Roman" w:hAnsi="Times New Roman" w:cs="Times New Roman"/>
-        </w:rPr>
-        <w:t xml:space="preserve"> </w:t>
-      </w:r>
-      <w:r>
-        <w:rPr>
-          <w:rFonts w:ascii="Times New Roman" w:hAnsi="Times New Roman" w:cs="Times New Roman"/>
-        </w:rPr>
-        <w:t xml:space="preserve">This </w:t>
-      </w:r>
-      <w:r>
-        <w:rPr>
-          <w:rFonts w:ascii="Times New Roman" w:hAnsi="Times New Roman" w:cs="Times New Roman"/>
-        </w:rPr>
-        <w:t xml:space="preserve">indicates that </w:t>
-      </w:r>
-      <w:r>
-        <w:rPr>
-          <w:rFonts w:ascii="Times New Roman" w:hAnsi="Times New Roman" w:cs="Times New Roman"/>
-        </w:rPr>
-        <w:t xml:space="preserve">the </w:t>
-      </w:r>
-      <w:r>
-        <w:rPr>
-          <w:rFonts w:ascii="Times New Roman" w:hAnsi="Times New Roman" w:cs="Times New Roman"/>
-        </w:rPr>
-        <w:t>attribute mean</w:t>
-      </w:r>
-      <w:r>
-        <w:rPr>
-          <w:rFonts w:ascii="Times New Roman" w:hAnsi="Times New Roman" w:cs="Times New Roman"/>
-        </w:rPr>
-        <w:t xml:space="preserve"> is different between </w:t>
-      </w:r>
-      <w:r>
-        <w:rPr>
-          <w:rFonts w:ascii="Times New Roman" w:hAnsi="Times New Roman" w:cs="Times New Roman"/>
-        </w:rPr>
-        <w:t xml:space="preserve">the </w:t>
-      </w:r>
-      <w:r>
-        <w:rPr>
-          <w:rFonts w:ascii="Times New Roman" w:hAnsi="Times New Roman" w:cs="Times New Roman"/>
-        </w:rPr>
-        <w:t xml:space="preserve">classes and thus the </w:t>
-      </w:r>
-      <w:r>
-        <w:rPr>
-          <w:rFonts w:ascii="Times New Roman" w:hAnsi="Times New Roman" w:cs="Times New Roman"/>
-        </w:rPr>
-        <w:t xml:space="preserve">when using </w:t>
-      </w:r>
-      <w:r>
-        <w:rPr>
-          <w:rFonts w:ascii="Times New Roman" w:hAnsi="Times New Roman" w:cs="Times New Roman"/>
-        </w:rPr>
-        <w:t xml:space="preserve">the same attribute mean for both classes </w:t>
-      </w:r>
-      <w:r>
-        <w:rPr>
-          <w:rFonts w:ascii="Times New Roman" w:hAnsi="Times New Roman" w:cs="Times New Roman"/>
-        </w:rPr>
-        <w:t xml:space="preserve">the </w:t>
-      </w:r>
-      <w:r>
-        <w:rPr>
-          <w:rFonts w:ascii="Times New Roman" w:hAnsi="Times New Roman" w:cs="Times New Roman"/>
-        </w:rPr>
-        <w:t xml:space="preserve">signal is disrupted. </w:t>
-      </w:r>
-      <w:r>
-        <w:rPr>
-          <w:rFonts w:ascii="Times New Roman" w:hAnsi="Times New Roman" w:cs="Times New Roman"/>
-        </w:rPr>
-        <w:t xml:space="preserve">Further it proves that the irrelevant features </w:t>
-      </w:r>
-      <w:r>
-        <w:rPr>
-          <w:rFonts w:ascii="Times New Roman" w:hAnsi="Times New Roman" w:cs="Times New Roman"/>
-        </w:rPr>
-        <w:t>were deterring performance by making it hard for the classifier to pick up the signal.</w:t>
+        <w:t xml:space="preserve">The top 5 features are: 719, 2669, 699, 3019 and 309. </w:t>
       </w:r>
     </w:p>
     <w:p>
@@ -649,114 +1165,6 @@
         <w:spacing w:line="240" w:lineRule="auto"/>
         <w:rPr>
           <w:rFonts w:ascii="Times New Roman" w:hAnsi="Times New Roman" w:cs="Times New Roman"/>
-          <w:i/>
-          <w:iCs/>
-        </w:rPr>
-      </w:pPr>
-      <w:r>
-        <w:rPr>
-          <w:rFonts w:ascii="Times New Roman" w:hAnsi="Times New Roman" w:cs="Times New Roman"/>
-          <w:i/>
-          <w:iCs/>
-        </w:rPr>
-        <w:t>Top 5 Feature</w:t>
-      </w:r>
-      <w:r>
-        <w:rPr>
-          <w:rFonts w:ascii="Times New Roman" w:hAnsi="Times New Roman" w:cs="Times New Roman"/>
-          <w:i/>
-          <w:iCs/>
-        </w:rPr>
-        <w:t xml:space="preserve"> Selection</w:t>
-      </w:r>
-    </w:p>
-    <w:p>
-      <w:pPr>
-        <w:spacing w:line="240" w:lineRule="auto"/>
-        <w:rPr>
-          <w:rFonts w:ascii="Times New Roman" w:hAnsi="Times New Roman" w:cs="Times New Roman"/>
-        </w:rPr>
-      </w:pPr>
-      <w:r>
-        <w:rPr>
-          <w:rFonts w:ascii="Times New Roman" w:hAnsi="Times New Roman" w:cs="Times New Roman"/>
-        </w:rPr>
-        <w:t xml:space="preserve">ReliefF calculates a weight per feature which can be used to select important features. Using this weight vector, the features were ranked </w:t>
-      </w:r>
-      <w:r>
-        <w:rPr>
-          <w:rFonts w:ascii="Times New Roman" w:hAnsi="Times New Roman" w:cs="Times New Roman"/>
-        </w:rPr>
-        <w:t xml:space="preserve">across </w:t>
-      </w:r>
-      <w:r>
-        <w:rPr>
-          <w:rFonts w:ascii="Times New Roman" w:hAnsi="Times New Roman" w:cs="Times New Roman"/>
-        </w:rPr>
-        <w:t xml:space="preserve">each cross-validation run. The top 5 features within each run were extracted and then </w:t>
-      </w:r>
-      <w:r>
-        <w:rPr>
-          <w:rFonts w:ascii="Times New Roman" w:hAnsi="Times New Roman" w:cs="Times New Roman"/>
-        </w:rPr>
-        <w:t xml:space="preserve">placed within a ranking </w:t>
-      </w:r>
-      <w:r>
-        <w:rPr>
-          <w:rFonts w:ascii="Times New Roman" w:hAnsi="Times New Roman" w:cs="Times New Roman"/>
-        </w:rPr>
-        <w:t>list</w:t>
-      </w:r>
-      <w:r>
-        <w:rPr>
-          <w:rFonts w:ascii="Times New Roman" w:hAnsi="Times New Roman" w:cs="Times New Roman"/>
-        </w:rPr>
-        <w:t xml:space="preserve">. This list (shown in table 3) was used </w:t>
-      </w:r>
-      <w:r>
-        <w:rPr>
-          <w:rFonts w:ascii="Times New Roman" w:hAnsi="Times New Roman" w:cs="Times New Roman"/>
-        </w:rPr>
-        <w:t>to find the overall top 5</w:t>
-      </w:r>
-      <w:r>
-        <w:rPr>
-          <w:rFonts w:ascii="Times New Roman" w:hAnsi="Times New Roman" w:cs="Times New Roman"/>
-        </w:rPr>
-        <w:t xml:space="preserve"> features</w:t>
-      </w:r>
-      <w:r>
-        <w:rPr>
-          <w:rFonts w:ascii="Times New Roman" w:hAnsi="Times New Roman" w:cs="Times New Roman"/>
-        </w:rPr>
-        <w:t xml:space="preserve">. </w:t>
-      </w:r>
-      <w:r>
-        <w:rPr>
-          <w:rFonts w:ascii="Times New Roman" w:hAnsi="Times New Roman" w:cs="Times New Roman"/>
-        </w:rPr>
-        <w:t xml:space="preserve">This method was used because due to the randomised nature of the train test split each time ReliefF (and therefore each cross-validation run) is performed it produces a different ranking order of the features. Therefore, by creating a ranking list across all the cross-validation runs, features that are truly important and in the top 5 should appear frequently. </w:t>
-      </w:r>
-    </w:p>
-    <w:p>
-      <w:pPr>
-        <w:spacing w:line="240" w:lineRule="auto"/>
-        <w:rPr>
-          <w:rFonts w:ascii="Times New Roman" w:hAnsi="Times New Roman" w:cs="Times New Roman"/>
-        </w:rPr>
-      </w:pPr>
-      <w:r>
-        <w:rPr>
-          <w:rFonts w:ascii="Times New Roman" w:hAnsi="Times New Roman" w:cs="Times New Roman"/>
-        </w:rPr>
-        <w:t xml:space="preserve">The top 5 features are: 719, 2669, 699, 3019 and 309. </w:t>
-      </w:r>
-    </w:p>
-    <w:p>
-      <w:pPr>
-        <w:spacing w:line="240" w:lineRule="auto"/>
-        <w:rPr>
-          <w:rFonts w:ascii="Times New Roman" w:hAnsi="Times New Roman" w:cs="Times New Roman"/>
         </w:rPr>
       </w:pPr>
       <w:r>
@@ -765,13 +1173,13 @@
           <w:noProof/>
         </w:rPr>
         <w:drawing>
-          <wp:anchor distT="0" distB="0" distL="114300" distR="114300" simplePos="0" relativeHeight="251660288" behindDoc="1" locked="0" layoutInCell="1" allowOverlap="1" wp14:anchorId="7517D33D" wp14:editId="0230C042">
+          <wp:anchor distT="0" distB="0" distL="114300" distR="114300" simplePos="0" relativeHeight="251660288" behindDoc="1" locked="0" layoutInCell="1" allowOverlap="1" wp14:anchorId="7517D33D" wp14:editId="3CA6175E">
             <wp:simplePos x="0" y="0"/>
             <wp:positionH relativeFrom="column">
-              <wp:posOffset>4976267</wp:posOffset>
+              <wp:posOffset>5001044</wp:posOffset>
             </wp:positionH>
             <wp:positionV relativeFrom="paragraph">
-              <wp:posOffset>82550</wp:posOffset>
+              <wp:posOffset>4445</wp:posOffset>
             </wp:positionV>
             <wp:extent cx="1273810" cy="2596515"/>
             <wp:effectExtent l="0" t="0" r="2540" b="0"/>
@@ -858,7 +1266,7 @@
           <w:noProof/>
         </w:rPr>
         <w:drawing>
-          <wp:anchor distT="0" distB="0" distL="114300" distR="114300" simplePos="0" relativeHeight="251659264" behindDoc="1" locked="0" layoutInCell="1" allowOverlap="1" wp14:anchorId="70265A35" wp14:editId="2F2620F2">
+          <wp:anchor distT="0" distB="0" distL="114300" distR="114300" simplePos="0" relativeHeight="251659264" behindDoc="1" locked="0" layoutInCell="1" allowOverlap="1" wp14:anchorId="70265A35" wp14:editId="392E2946">
             <wp:simplePos x="0" y="0"/>
             <wp:positionH relativeFrom="column">
               <wp:posOffset>192405</wp:posOffset>
@@ -1037,7 +1445,7 @@
         <mc:AlternateContent>
           <mc:Choice Requires="wps">
             <w:drawing>
-              <wp:anchor distT="0" distB="0" distL="114300" distR="114300" simplePos="0" relativeHeight="251662336" behindDoc="1" locked="0" layoutInCell="1" allowOverlap="1" wp14:anchorId="67A6891A" wp14:editId="7E5E7850">
+              <wp:anchor distT="0" distB="0" distL="114300" distR="114300" simplePos="0" relativeHeight="251662336" behindDoc="1" locked="0" layoutInCell="1" allowOverlap="1" wp14:anchorId="67A6891A" wp14:editId="77876DD2">
                 <wp:simplePos x="0" y="0"/>
                 <wp:positionH relativeFrom="column">
                   <wp:posOffset>300319</wp:posOffset>
@@ -1338,7 +1746,21 @@
                                 <w:sz w:val="18"/>
                                 <w:szCs w:val="18"/>
                               </w:rPr>
-                              <w:t>: Class Mean Imputation and ReliefF</w:t>
+                              <w:t>: Class</w:t>
+                            </w:r>
+                            <w:r>
+                              <w:rPr>
+                                <w:sz w:val="18"/>
+                                <w:szCs w:val="18"/>
+                              </w:rPr>
+                              <w:t>-</w:t>
+                            </w:r>
+                            <w:r>
+                              <w:rPr>
+                                <w:sz w:val="18"/>
+                                <w:szCs w:val="18"/>
+                              </w:rPr>
+                              <w:t>Mean Imputation and ReliefF</w:t>
                             </w:r>
                           </w:p>
                         </w:txbxContent>
@@ -1417,7 +1839,21 @@
                           <w:sz w:val="18"/>
                           <w:szCs w:val="18"/>
                         </w:rPr>
-                        <w:t>: Class Mean Imputation and ReliefF</w:t>
+                        <w:t>: Class</w:t>
+                      </w:r>
+                      <w:r>
+                        <w:rPr>
+                          <w:sz w:val="18"/>
+                          <w:szCs w:val="18"/>
+                        </w:rPr>
+                        <w:t>-</w:t>
+                      </w:r>
+                      <w:r>
+                        <w:rPr>
+                          <w:sz w:val="18"/>
+                          <w:szCs w:val="18"/>
+                        </w:rPr>
+                        <w:t>Mean Imputation and ReliefF</w:t>
                       </w:r>
                     </w:p>
                   </w:txbxContent>
@@ -1436,14 +1872,6 @@
           <w:rFonts w:ascii="Times New Roman" w:hAnsi="Times New Roman" w:cs="Times New Roman"/>
         </w:rPr>
       </w:pPr>
-    </w:p>
-    <w:p>
-      <w:pPr>
-        <w:spacing w:line="240" w:lineRule="auto"/>
-        <w:rPr>
-          <w:rFonts w:ascii="Times New Roman" w:hAnsi="Times New Roman" w:cs="Times New Roman"/>
-        </w:rPr>
-      </w:pPr>
       <w:r>
         <w:rPr>
           <w:noProof/>
@@ -1451,21 +1879,21 @@
         <mc:AlternateContent>
           <mc:Choice Requires="wps">
             <w:drawing>
-              <wp:anchor distT="0" distB="0" distL="114300" distR="114300" simplePos="0" relativeHeight="251666432" behindDoc="1" locked="0" layoutInCell="1" allowOverlap="1" wp14:anchorId="0C2BE442" wp14:editId="2D3CC8F1">
+              <wp:anchor distT="0" distB="0" distL="114300" distR="114300" simplePos="0" relativeHeight="251666432" behindDoc="1" locked="0" layoutInCell="1" allowOverlap="1" wp14:anchorId="0C2BE442" wp14:editId="76E22C92">
                 <wp:simplePos x="0" y="0"/>
                 <wp:positionH relativeFrom="margin">
                   <wp:align>right</wp:align>
                 </wp:positionH>
                 <wp:positionV relativeFrom="paragraph">
-                  <wp:posOffset>76835</wp:posOffset>
+                  <wp:posOffset>243912</wp:posOffset>
                 </wp:positionV>
-                <wp:extent cx="1734185" cy="457200"/>
+                <wp:extent cx="1734185" cy="275590"/>
                 <wp:effectExtent l="0" t="0" r="0" b="0"/>
                 <wp:wrapTight wrapText="bothSides">
                   <wp:wrapPolygon edited="0">
                     <wp:start x="0" y="0"/>
-                    <wp:lineTo x="0" y="20700"/>
-                    <wp:lineTo x="21355" y="20700"/>
+                    <wp:lineTo x="0" y="19410"/>
+                    <wp:lineTo x="21355" y="19410"/>
                     <wp:lineTo x="21355" y="0"/>
                     <wp:lineTo x="0" y="0"/>
                   </wp:wrapPolygon>
@@ -1479,7 +1907,7 @@
                       <wps:spPr>
                         <a:xfrm>
                           <a:off x="0" y="0"/>
-                          <a:ext cx="1734185" cy="457200"/>
+                          <a:ext cx="1734185" cy="275590"/>
                         </a:xfrm>
                         <a:prstGeom prst="rect">
                           <a:avLst/>
@@ -1542,12 +1970,15 @@
                     </wps:wsp>
                   </a:graphicData>
                 </a:graphic>
+                <wp14:sizeRelV relativeFrom="margin">
+                  <wp14:pctHeight>0</wp14:pctHeight>
+                </wp14:sizeRelV>
               </wp:anchor>
             </w:drawing>
           </mc:Choice>
           <mc:Fallback>
             <w:pict>
-              <v:shape w14:anchorId="0C2BE442" id="Text Box 10" o:spid="_x0000_s1028" type="#_x0000_t202" style="position:absolute;margin-left:85.35pt;margin-top:6.05pt;width:136.55pt;height:36pt;z-index:-251650048;visibility:visible;mso-wrap-style:square;mso-wrap-distance-left:9pt;mso-wrap-distance-top:0;mso-wrap-distance-right:9pt;mso-wrap-distance-bottom:0;mso-position-horizontal:right;mso-position-horizontal-relative:margin;mso-position-vertical:absolute;mso-position-vertical-relative:text;v-text-anchor:top" o:gfxdata="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" stroked="f">
+              <v:shape w14:anchorId="0C2BE442" id="Text Box 10" o:spid="_x0000_s1028" type="#_x0000_t202" style="position:absolute;margin-left:85.35pt;margin-top:19.2pt;width:136.55pt;height:21.7pt;z-index:-251650048;visibility:visible;mso-wrap-style:square;mso-height-percent:0;mso-wrap-distance-left:9pt;mso-wrap-distance-top:0;mso-wrap-distance-right:9pt;mso-wrap-distance-bottom:0;mso-position-horizontal:right;mso-position-horizontal-relative:margin;mso-position-vertical:absolute;mso-position-vertical-relative:text;mso-height-percent:0;mso-height-relative:margin;v-text-anchor:top" o:gfxdata="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" stroked="f">
                 <v:textbox inset="0,0,0,0">
                   <w:txbxContent>
                     <w:p>
@@ -1599,12 +2030,11 @@
     </w:p>
     <w:p>
       <w:pPr>
-        <w:rPr>
-          <w:rFonts w:ascii="Times New Roman" w:hAnsi="Times New Roman" w:cs="Times New Roman"/>
-        </w:rPr>
-      </w:pPr>
-      <w:bookmarkStart w:id="0" w:name="_GoBack"/>
-      <w:bookmarkEnd w:id="0"/>
+        <w:spacing w:line="240" w:lineRule="auto"/>
+        <w:rPr>
+          <w:rFonts w:ascii="Times New Roman" w:hAnsi="Times New Roman" w:cs="Times New Roman"/>
+        </w:rPr>
+      </w:pPr>
     </w:p>
     <w:sectPr>
       <w:pgSz w:w="11906" w:h="16838"/>

</xml_diff>